<commit_message>
Update DE And DCT
</commit_message>
<xml_diff>
--- a/Livrables/DOCX/PDOCPizza_03_exploitation.docx
+++ b/Livrables/DOCX/PDOCPizza_03_exploitation.docx
@@ -270,7 +270,7 @@
         <w:rPr>
           <w:noProof/>
         </w:rPr>
-        <w:instrText xml:space="preserve"> PAGEREF _Toc71998419 \h </w:instrText>
+        <w:instrText xml:space="preserve"> PAGEREF _Toc72096708 \h </w:instrText>
       </w:r>
       <w:r>
         <w:rPr>
@@ -331,7 +331,7 @@
         <w:rPr>
           <w:noProof/>
         </w:rPr>
-        <w:instrText xml:space="preserve"> PAGEREF _Toc71998420 \h </w:instrText>
+        <w:instrText xml:space="preserve"> PAGEREF _Toc72096709 \h </w:instrText>
       </w:r>
       <w:r>
         <w:rPr>
@@ -391,7 +391,7 @@
         <w:rPr>
           <w:noProof/>
         </w:rPr>
-        <w:instrText xml:space="preserve"> PAGEREF _Toc71998421 \h </w:instrText>
+        <w:instrText xml:space="preserve"> PAGEREF _Toc72096710 \h </w:instrText>
       </w:r>
       <w:r>
         <w:rPr>
@@ -451,7 +451,7 @@
         <w:rPr>
           <w:noProof/>
         </w:rPr>
-        <w:instrText xml:space="preserve"> PAGEREF _Toc71998422 \h </w:instrText>
+        <w:instrText xml:space="preserve"> PAGEREF _Toc72096711 \h </w:instrText>
       </w:r>
       <w:r>
         <w:rPr>
@@ -494,7 +494,7 @@
           <w:noProof/>
           <w:lang w:val="fr-FR"/>
         </w:rPr>
-        <w:t>3 - Pré-requis</w:t>
+        <w:t>3 - Prérequis</w:t>
       </w:r>
       <w:r>
         <w:rPr>
@@ -512,7 +512,7 @@
         <w:rPr>
           <w:noProof/>
         </w:rPr>
-        <w:instrText xml:space="preserve"> PAGEREF _Toc71998423 \h </w:instrText>
+        <w:instrText xml:space="preserve"> PAGEREF _Toc72096712 \h </w:instrText>
       </w:r>
       <w:r>
         <w:rPr>
@@ -572,7 +572,7 @@
         <w:rPr>
           <w:noProof/>
         </w:rPr>
-        <w:instrText xml:space="preserve"> PAGEREF _Toc71998424 \h </w:instrText>
+        <w:instrText xml:space="preserve"> PAGEREF _Toc72096713 \h </w:instrText>
       </w:r>
       <w:r>
         <w:rPr>
@@ -600,9 +600,10 @@
     </w:p>
     <w:p>
       <w:pPr>
-        <w:pStyle w:val="TM2"/>
+        <w:pStyle w:val="TM3"/>
         <w:rPr>
           <w:rFonts w:asciiTheme="minorHAnsi" w:eastAsiaTheme="minorEastAsia" w:hAnsiTheme="minorHAnsi" w:cstheme="minorBidi"/>
+          <w:i w:val="0"/>
           <w:noProof/>
           <w:kern w:val="0"/>
           <w:sz w:val="24"/>
@@ -612,9 +613,8 @@
       <w:r>
         <w:rPr>
           <w:noProof/>
-          <w:lang w:val="fr-FR"/>
-        </w:rPr>
-        <w:t>3.2 - Bases de données</w:t>
+        </w:rPr>
+        <w:t>3.1.1 - Serveur de base de données</w:t>
       </w:r>
       <w:r>
         <w:rPr>
@@ -632,7 +632,7 @@
         <w:rPr>
           <w:noProof/>
         </w:rPr>
-        <w:instrText xml:space="preserve"> PAGEREF _Toc71998425 \h </w:instrText>
+        <w:instrText xml:space="preserve"> PAGEREF _Toc72096714 \h </w:instrText>
       </w:r>
       <w:r>
         <w:rPr>
@@ -660,9 +660,10 @@
     </w:p>
     <w:p>
       <w:pPr>
-        <w:pStyle w:val="TM2"/>
+        <w:pStyle w:val="TM3"/>
         <w:rPr>
           <w:rFonts w:asciiTheme="minorHAnsi" w:eastAsiaTheme="minorEastAsia" w:hAnsiTheme="minorHAnsi" w:cstheme="minorBidi"/>
+          <w:i w:val="0"/>
           <w:noProof/>
           <w:kern w:val="0"/>
           <w:sz w:val="24"/>
@@ -672,9 +673,8 @@
       <w:r>
         <w:rPr>
           <w:noProof/>
-          <w:lang w:val="fr-FR"/>
-        </w:rPr>
-        <w:t>3.3 - Web-services</w:t>
+        </w:rPr>
+        <w:t>3.1.2 - Serveur Web</w:t>
       </w:r>
       <w:r>
         <w:rPr>
@@ -692,7 +692,7 @@
         <w:rPr>
           <w:noProof/>
         </w:rPr>
-        <w:instrText xml:space="preserve"> PAGEREF _Toc71998426 \h </w:instrText>
+        <w:instrText xml:space="preserve"> PAGEREF _Toc72096715 \h </w:instrText>
       </w:r>
       <w:r>
         <w:rPr>
@@ -720,10 +720,9 @@
     </w:p>
     <w:p>
       <w:pPr>
-        <w:pStyle w:val="TM3"/>
+        <w:pStyle w:val="TM4"/>
         <w:rPr>
           <w:rFonts w:asciiTheme="minorHAnsi" w:eastAsiaTheme="minorEastAsia" w:hAnsiTheme="minorHAnsi" w:cstheme="minorBidi"/>
-          <w:i w:val="0"/>
           <w:noProof/>
           <w:kern w:val="0"/>
           <w:sz w:val="24"/>
@@ -733,9 +732,8 @@
       <w:r>
         <w:rPr>
           <w:noProof/>
-          <w:lang w:val="fr-FR"/>
-        </w:rPr>
-        <w:t>3.3.1 - PAYMILL, API de paiement en ligne intégrant des bibliothèques Java, voici la procédure d’activation :</w:t>
+        </w:rPr>
+        <w:t>3.1.2.1 - Caractéristiques techniques</w:t>
       </w:r>
       <w:r>
         <w:rPr>
@@ -753,7 +751,7 @@
         <w:rPr>
           <w:noProof/>
         </w:rPr>
-        <w:instrText xml:space="preserve"> PAGEREF _Toc71998427 \h </w:instrText>
+        <w:instrText xml:space="preserve"> PAGEREF _Toc72096716 \h </w:instrText>
       </w:r>
       <w:r>
         <w:rPr>
@@ -794,9 +792,8 @@
       <w:r>
         <w:rPr>
           <w:noProof/>
-          <w:lang w:val="fr-FR"/>
-        </w:rPr>
-        <w:t>3.3.2 - JDBC (Java DataBase Connectivity) API d’accès aux bases de données relationnelles :</w:t>
+        </w:rPr>
+        <w:t>3.1.3 - Serveur de Batch</w:t>
       </w:r>
       <w:r>
         <w:rPr>
@@ -814,7 +811,7 @@
         <w:rPr>
           <w:noProof/>
         </w:rPr>
-        <w:instrText xml:space="preserve"> PAGEREF _Toc71998428 \h </w:instrText>
+        <w:instrText xml:space="preserve"> PAGEREF _Toc72096717 \h </w:instrText>
       </w:r>
       <w:r>
         <w:rPr>
@@ -831,7 +828,7 @@
         <w:rPr>
           <w:noProof/>
         </w:rPr>
-        <w:t>7</w:t>
+        <w:t>6</w:t>
       </w:r>
       <w:r>
         <w:rPr>
@@ -855,9 +852,8 @@
       <w:r>
         <w:rPr>
           <w:noProof/>
-          <w:lang w:val="fr-FR"/>
-        </w:rPr>
-        <w:t>3.3.3 - SMS API d’envoi de SMS en java via un SDK</w:t>
+        </w:rPr>
+        <w:t>3.1.4 - Serveur de Fichiers</w:t>
       </w:r>
       <w:r>
         <w:rPr>
@@ -875,7 +871,7 @@
         <w:rPr>
           <w:noProof/>
         </w:rPr>
-        <w:instrText xml:space="preserve"> PAGEREF _Toc71998429 \h </w:instrText>
+        <w:instrText xml:space="preserve"> PAGEREF _Toc72096718 \h </w:instrText>
       </w:r>
       <w:r>
         <w:rPr>
@@ -892,7 +888,7 @@
         <w:rPr>
           <w:noProof/>
         </w:rPr>
-        <w:t>7</w:t>
+        <w:t>6</w:t>
       </w:r>
       <w:r>
         <w:rPr>
@@ -903,10 +899,9 @@
     </w:p>
     <w:p>
       <w:pPr>
-        <w:pStyle w:val="TM3"/>
+        <w:pStyle w:val="TM2"/>
         <w:rPr>
           <w:rFonts w:asciiTheme="minorHAnsi" w:eastAsiaTheme="minorEastAsia" w:hAnsiTheme="minorHAnsi" w:cstheme="minorBidi"/>
-          <w:i w:val="0"/>
           <w:noProof/>
           <w:kern w:val="0"/>
           <w:sz w:val="24"/>
@@ -918,7 +913,7 @@
           <w:noProof/>
           <w:lang w:val="fr-FR"/>
         </w:rPr>
-        <w:t>3.3.4 - JMM : API de géolocalisation « Java MaxMind »</w:t>
+        <w:t>3.2 - Bases de données</w:t>
       </w:r>
       <w:r>
         <w:rPr>
@@ -936,7 +931,7 @@
         <w:rPr>
           <w:noProof/>
         </w:rPr>
-        <w:instrText xml:space="preserve"> PAGEREF _Toc71998430 \h </w:instrText>
+        <w:instrText xml:space="preserve"> PAGEREF _Toc72096719 \h </w:instrText>
       </w:r>
       <w:r>
         <w:rPr>
@@ -964,10 +959,9 @@
     </w:p>
     <w:p>
       <w:pPr>
-        <w:pStyle w:val="TM3"/>
+        <w:pStyle w:val="TM2"/>
         <w:rPr>
           <w:rFonts w:asciiTheme="minorHAnsi" w:eastAsiaTheme="minorEastAsia" w:hAnsiTheme="minorHAnsi" w:cstheme="minorBidi"/>
-          <w:i w:val="0"/>
           <w:noProof/>
           <w:kern w:val="0"/>
           <w:sz w:val="24"/>
@@ -979,7 +973,7 @@
           <w:noProof/>
           <w:lang w:val="fr-FR"/>
         </w:rPr>
-        <w:t>3.3.5 - JAAS (Java Authentication and Authorization Service) : API de gestion de l’authentification.</w:t>
+        <w:t>3.3 - Web-services</w:t>
       </w:r>
       <w:r>
         <w:rPr>
@@ -997,7 +991,7 @@
         <w:rPr>
           <w:noProof/>
         </w:rPr>
-        <w:instrText xml:space="preserve"> PAGEREF _Toc71998431 \h </w:instrText>
+        <w:instrText xml:space="preserve"> PAGEREF _Toc72096720 \h </w:instrText>
       </w:r>
       <w:r>
         <w:rPr>
@@ -1014,7 +1008,7 @@
         <w:rPr>
           <w:noProof/>
         </w:rPr>
-        <w:t>8</w:t>
+        <w:t>7</w:t>
       </w:r>
       <w:r>
         <w:rPr>
@@ -1040,7 +1034,7 @@
           <w:noProof/>
           <w:lang w:val="fr-FR"/>
         </w:rPr>
-        <w:t>3.3.6 - JavaMail API pour la gestion de courrier électronique.</w:t>
+        <w:t>3.3.1 - PAYMILL, API de paiement en ligne intégrant des bibliothèques Java, voici la procédure d’activation :</w:t>
       </w:r>
       <w:r>
         <w:rPr>
@@ -1058,7 +1052,7 @@
         <w:rPr>
           <w:noProof/>
         </w:rPr>
-        <w:instrText xml:space="preserve"> PAGEREF _Toc71998432 \h </w:instrText>
+        <w:instrText xml:space="preserve"> PAGEREF _Toc72096721 \h </w:instrText>
       </w:r>
       <w:r>
         <w:rPr>
@@ -1075,7 +1069,7 @@
         <w:rPr>
           <w:noProof/>
         </w:rPr>
-        <w:t>8</w:t>
+        <w:t>7</w:t>
       </w:r>
       <w:r>
         <w:rPr>
@@ -1086,10 +1080,10 @@
     </w:p>
     <w:p>
       <w:pPr>
-        <w:pStyle w:val="TM1"/>
+        <w:pStyle w:val="TM3"/>
         <w:rPr>
           <w:rFonts w:asciiTheme="minorHAnsi" w:eastAsiaTheme="minorEastAsia" w:hAnsiTheme="minorHAnsi" w:cstheme="minorBidi"/>
-          <w:b w:val="0"/>
+          <w:i w:val="0"/>
           <w:noProof/>
           <w:kern w:val="0"/>
           <w:sz w:val="24"/>
@@ -1101,7 +1095,7 @@
           <w:noProof/>
           <w:lang w:val="fr-FR"/>
         </w:rPr>
-        <w:t>4 - Procédure de déploiement</w:t>
+        <w:t>3.3.2 - JDBC (Java DataBase Connectivity) API d’accès aux bases de données relationnelles :</w:t>
       </w:r>
       <w:r>
         <w:rPr>
@@ -1119,7 +1113,7 @@
         <w:rPr>
           <w:noProof/>
         </w:rPr>
-        <w:instrText xml:space="preserve"> PAGEREF _Toc71998433 \h </w:instrText>
+        <w:instrText xml:space="preserve"> PAGEREF _Toc72096722 \h </w:instrText>
       </w:r>
       <w:r>
         <w:rPr>
@@ -1136,7 +1130,7 @@
         <w:rPr>
           <w:noProof/>
         </w:rPr>
-        <w:t>10</w:t>
+        <w:t>7</w:t>
       </w:r>
       <w:r>
         <w:rPr>
@@ -1147,9 +1141,10 @@
     </w:p>
     <w:p>
       <w:pPr>
-        <w:pStyle w:val="TM2"/>
+        <w:pStyle w:val="TM3"/>
         <w:rPr>
           <w:rFonts w:asciiTheme="minorHAnsi" w:eastAsiaTheme="minorEastAsia" w:hAnsiTheme="minorHAnsi" w:cstheme="minorBidi"/>
+          <w:i w:val="0"/>
           <w:noProof/>
           <w:kern w:val="0"/>
           <w:sz w:val="24"/>
@@ -1161,7 +1156,7 @@
           <w:noProof/>
           <w:lang w:val="fr-FR"/>
         </w:rPr>
-        <w:t>4.1 - Déploiement des Batches</w:t>
+        <w:t>3.3.3 - SMS API d’envoi de SMS en java via un SDK</w:t>
       </w:r>
       <w:r>
         <w:rPr>
@@ -1179,7 +1174,7 @@
         <w:rPr>
           <w:noProof/>
         </w:rPr>
-        <w:instrText xml:space="preserve"> PAGEREF _Toc71998434 \h </w:instrText>
+        <w:instrText xml:space="preserve"> PAGEREF _Toc72096723 \h </w:instrText>
       </w:r>
       <w:r>
         <w:rPr>
@@ -1196,7 +1191,7 @@
         <w:rPr>
           <w:noProof/>
         </w:rPr>
-        <w:t>10</w:t>
+        <w:t>8</w:t>
       </w:r>
       <w:r>
         <w:rPr>
@@ -1222,7 +1217,7 @@
           <w:noProof/>
           <w:lang w:val="fr-FR"/>
         </w:rPr>
-        <w:t>4.1.1 - Artefacts</w:t>
+        <w:t>3.3.4 - JMM : API de géolocalisation « Java MaxMind »</w:t>
       </w:r>
       <w:r>
         <w:rPr>
@@ -1240,7 +1235,7 @@
         <w:rPr>
           <w:noProof/>
         </w:rPr>
-        <w:instrText xml:space="preserve"> PAGEREF _Toc71998435 \h </w:instrText>
+        <w:instrText xml:space="preserve"> PAGEREF _Toc72096724 \h </w:instrText>
       </w:r>
       <w:r>
         <w:rPr>
@@ -1257,7 +1252,7 @@
         <w:rPr>
           <w:noProof/>
         </w:rPr>
-        <w:t>10</w:t>
+        <w:t>8</w:t>
       </w:r>
       <w:r>
         <w:rPr>
@@ -1283,7 +1278,7 @@
           <w:noProof/>
           <w:lang w:val="fr-FR"/>
         </w:rPr>
-        <w:t>4.1.2 - Variables d'environnement</w:t>
+        <w:t>3.3.5 - JAAS (Java Authentication and Authorization Service) : API de gestion de l’authentification.</w:t>
       </w:r>
       <w:r>
         <w:rPr>
@@ -1301,7 +1296,7 @@
         <w:rPr>
           <w:noProof/>
         </w:rPr>
-        <w:instrText xml:space="preserve"> PAGEREF _Toc71998436 \h </w:instrText>
+        <w:instrText xml:space="preserve"> PAGEREF _Toc72096725 \h </w:instrText>
       </w:r>
       <w:r>
         <w:rPr>
@@ -1318,7 +1313,7 @@
         <w:rPr>
           <w:noProof/>
         </w:rPr>
-        <w:t>10</w:t>
+        <w:t>8</w:t>
       </w:r>
       <w:r>
         <w:rPr>
@@ -1344,7 +1339,7 @@
           <w:noProof/>
           <w:lang w:val="fr-FR"/>
         </w:rPr>
-        <w:t>4.1.3 - Configuration</w:t>
+        <w:t>3.3.6 - JavaMail API pour la gestion de courrier électronique.</w:t>
       </w:r>
       <w:r>
         <w:rPr>
@@ -1362,7 +1357,7 @@
         <w:rPr>
           <w:noProof/>
         </w:rPr>
-        <w:instrText xml:space="preserve"> PAGEREF _Toc71998437 \h </w:instrText>
+        <w:instrText xml:space="preserve"> PAGEREF _Toc72096726 \h </w:instrText>
       </w:r>
       <w:r>
         <w:rPr>
@@ -1379,7 +1374,7 @@
         <w:rPr>
           <w:noProof/>
         </w:rPr>
-        <w:t>10</w:t>
+        <w:t>9</w:t>
       </w:r>
       <w:r>
         <w:rPr>
@@ -1390,9 +1385,10 @@
     </w:p>
     <w:p>
       <w:pPr>
-        <w:pStyle w:val="TM4"/>
+        <w:pStyle w:val="TM1"/>
         <w:rPr>
           <w:rFonts w:asciiTheme="minorHAnsi" w:eastAsiaTheme="minorEastAsia" w:hAnsiTheme="minorHAnsi" w:cstheme="minorBidi"/>
+          <w:b w:val="0"/>
           <w:noProof/>
           <w:kern w:val="0"/>
           <w:sz w:val="24"/>
@@ -1404,7 +1400,7 @@
           <w:noProof/>
           <w:lang w:val="fr-FR"/>
         </w:rPr>
-        <w:t>4.1.3.1 - Fichier xxx.yyy</w:t>
+        <w:t>4 - Procédure de déploiement</w:t>
       </w:r>
       <w:r>
         <w:rPr>
@@ -1422,7 +1418,7 @@
         <w:rPr>
           <w:noProof/>
         </w:rPr>
-        <w:instrText xml:space="preserve"> PAGEREF _Toc71998438 \h </w:instrText>
+        <w:instrText xml:space="preserve"> PAGEREF _Toc72096727 \h </w:instrText>
       </w:r>
       <w:r>
         <w:rPr>
@@ -1450,7 +1446,7 @@
     </w:p>
     <w:p>
       <w:pPr>
-        <w:pStyle w:val="TM4"/>
+        <w:pStyle w:val="TM2"/>
         <w:rPr>
           <w:rFonts w:asciiTheme="minorHAnsi" w:eastAsiaTheme="minorEastAsia" w:hAnsiTheme="minorHAnsi" w:cstheme="minorBidi"/>
           <w:noProof/>
@@ -1464,7 +1460,7 @@
           <w:noProof/>
           <w:lang w:val="fr-FR"/>
         </w:rPr>
-        <w:t>4.1.3.2 - Fichier zzz.ttt</w:t>
+        <w:t>4.1 - Déploiement des Batches</w:t>
       </w:r>
       <w:r>
         <w:rPr>
@@ -1482,7 +1478,7 @@
         <w:rPr>
           <w:noProof/>
         </w:rPr>
-        <w:instrText xml:space="preserve"> PAGEREF _Toc71998439 \h </w:instrText>
+        <w:instrText xml:space="preserve"> PAGEREF _Toc72096728 \h </w:instrText>
       </w:r>
       <w:r>
         <w:rPr>
@@ -1510,9 +1506,10 @@
     </w:p>
     <w:p>
       <w:pPr>
-        <w:pStyle w:val="TM4"/>
+        <w:pStyle w:val="TM3"/>
         <w:rPr>
           <w:rFonts w:asciiTheme="minorHAnsi" w:eastAsiaTheme="minorEastAsia" w:hAnsiTheme="minorHAnsi" w:cstheme="minorBidi"/>
+          <w:i w:val="0"/>
           <w:noProof/>
           <w:kern w:val="0"/>
           <w:sz w:val="24"/>
@@ -1524,7 +1521,7 @@
           <w:noProof/>
           <w:lang w:val="fr-FR"/>
         </w:rPr>
-        <w:t>4.1.3.3 - Fichier ...</w:t>
+        <w:t>4.1.1 - Artefacts</w:t>
       </w:r>
       <w:r>
         <w:rPr>
@@ -1542,7 +1539,7 @@
         <w:rPr>
           <w:noProof/>
         </w:rPr>
-        <w:instrText xml:space="preserve"> PAGEREF _Toc71998440 \h </w:instrText>
+        <w:instrText xml:space="preserve"> PAGEREF _Toc72096729 \h </w:instrText>
       </w:r>
       <w:r>
         <w:rPr>
@@ -1585,7 +1582,7 @@
           <w:noProof/>
           <w:lang w:val="fr-FR"/>
         </w:rPr>
-        <w:t>4.1.4 - Ressources</w:t>
+        <w:t>4.1.2 - Variables d'environnement</w:t>
       </w:r>
       <w:r>
         <w:rPr>
@@ -1603,7 +1600,7 @@
         <w:rPr>
           <w:noProof/>
         </w:rPr>
-        <w:instrText xml:space="preserve"> PAGEREF _Toc71998441 \h </w:instrText>
+        <w:instrText xml:space="preserve"> PAGEREF _Toc72096730 \h </w:instrText>
       </w:r>
       <w:r>
         <w:rPr>
@@ -1646,7 +1643,7 @@
           <w:noProof/>
           <w:lang w:val="fr-FR"/>
         </w:rPr>
-        <w:t>4.1.5 - Vérifications</w:t>
+        <w:t>4.1.3 - Configuration</w:t>
       </w:r>
       <w:r>
         <w:rPr>
@@ -1664,7 +1661,7 @@
         <w:rPr>
           <w:noProof/>
         </w:rPr>
-        <w:instrText xml:space="preserve"> PAGEREF _Toc71998442 \h </w:instrText>
+        <w:instrText xml:space="preserve"> PAGEREF _Toc72096731 \h </w:instrText>
       </w:r>
       <w:r>
         <w:rPr>
@@ -1692,7 +1689,7 @@
     </w:p>
     <w:p>
       <w:pPr>
-        <w:pStyle w:val="TM2"/>
+        <w:pStyle w:val="TM4"/>
         <w:rPr>
           <w:rFonts w:asciiTheme="minorHAnsi" w:eastAsiaTheme="minorEastAsia" w:hAnsiTheme="minorHAnsi" w:cstheme="minorBidi"/>
           <w:noProof/>
@@ -1706,7 +1703,7 @@
           <w:noProof/>
           <w:lang w:val="fr-FR"/>
         </w:rPr>
-        <w:t>4.2 - Déploiement de l'Application Web</w:t>
+        <w:t>4.1.3.1 - Fichier xxx.yyy</w:t>
       </w:r>
       <w:r>
         <w:rPr>
@@ -1724,7 +1721,7 @@
         <w:rPr>
           <w:noProof/>
         </w:rPr>
-        <w:instrText xml:space="preserve"> PAGEREF _Toc71998443 \h </w:instrText>
+        <w:instrText xml:space="preserve"> PAGEREF _Toc72096732 \h </w:instrText>
       </w:r>
       <w:r>
         <w:rPr>
@@ -1752,10 +1749,9 @@
     </w:p>
     <w:p>
       <w:pPr>
-        <w:pStyle w:val="TM3"/>
+        <w:pStyle w:val="TM4"/>
         <w:rPr>
           <w:rFonts w:asciiTheme="minorHAnsi" w:eastAsiaTheme="minorEastAsia" w:hAnsiTheme="minorHAnsi" w:cstheme="minorBidi"/>
-          <w:i w:val="0"/>
           <w:noProof/>
           <w:kern w:val="0"/>
           <w:sz w:val="24"/>
@@ -1767,7 +1763,7 @@
           <w:noProof/>
           <w:lang w:val="fr-FR"/>
         </w:rPr>
-        <w:t>4.2.1 - Artefacts</w:t>
+        <w:t>4.1.3.2 - Fichier zzz.ttt</w:t>
       </w:r>
       <w:r>
         <w:rPr>
@@ -1785,7 +1781,7 @@
         <w:rPr>
           <w:noProof/>
         </w:rPr>
-        <w:instrText xml:space="preserve"> PAGEREF _Toc71998444 \h </w:instrText>
+        <w:instrText xml:space="preserve"> PAGEREF _Toc72096733 \h </w:instrText>
       </w:r>
       <w:r>
         <w:rPr>
@@ -1813,10 +1809,9 @@
     </w:p>
     <w:p>
       <w:pPr>
-        <w:pStyle w:val="TM3"/>
+        <w:pStyle w:val="TM4"/>
         <w:rPr>
           <w:rFonts w:asciiTheme="minorHAnsi" w:eastAsiaTheme="minorEastAsia" w:hAnsiTheme="minorHAnsi" w:cstheme="minorBidi"/>
-          <w:i w:val="0"/>
           <w:noProof/>
           <w:kern w:val="0"/>
           <w:sz w:val="24"/>
@@ -1828,7 +1823,7 @@
           <w:noProof/>
           <w:lang w:val="fr-FR"/>
         </w:rPr>
-        <w:t>4.2.2 - Environnement de l’application web</w:t>
+        <w:t>4.1.3.3 - Fichier ...</w:t>
       </w:r>
       <w:r>
         <w:rPr>
@@ -1846,7 +1841,7 @@
         <w:rPr>
           <w:noProof/>
         </w:rPr>
-        <w:instrText xml:space="preserve"> PAGEREF _Toc71998445 \h </w:instrText>
+        <w:instrText xml:space="preserve"> PAGEREF _Toc72096734 \h </w:instrText>
       </w:r>
       <w:r>
         <w:rPr>
@@ -1874,9 +1869,10 @@
     </w:p>
     <w:p>
       <w:pPr>
-        <w:pStyle w:val="TM4"/>
+        <w:pStyle w:val="TM3"/>
         <w:rPr>
           <w:rFonts w:asciiTheme="minorHAnsi" w:eastAsiaTheme="minorEastAsia" w:hAnsiTheme="minorHAnsi" w:cstheme="minorBidi"/>
+          <w:i w:val="0"/>
           <w:noProof/>
           <w:kern w:val="0"/>
           <w:sz w:val="24"/>
@@ -1888,7 +1884,7 @@
           <w:noProof/>
           <w:lang w:val="fr-FR"/>
         </w:rPr>
-        <w:t>4.2.2.1 - Variables d’environnement</w:t>
+        <w:t>4.1.4 - Ressources</w:t>
       </w:r>
       <w:r>
         <w:rPr>
@@ -1906,7 +1902,7 @@
         <w:rPr>
           <w:noProof/>
         </w:rPr>
-        <w:instrText xml:space="preserve"> PAGEREF _Toc71998446 \h </w:instrText>
+        <w:instrText xml:space="preserve"> PAGEREF _Toc72096735 \h </w:instrText>
       </w:r>
       <w:r>
         <w:rPr>
@@ -1949,7 +1945,7 @@
           <w:noProof/>
           <w:lang w:val="fr-FR"/>
         </w:rPr>
-        <w:t>4.2.3 - Répertoire de configuration applicatif</w:t>
+        <w:t>4.1.5 - Vérifications</w:t>
       </w:r>
       <w:r>
         <w:rPr>
@@ -1967,7 +1963,7 @@
         <w:rPr>
           <w:noProof/>
         </w:rPr>
-        <w:instrText xml:space="preserve"> PAGEREF _Toc71998447 \h </w:instrText>
+        <w:instrText xml:space="preserve"> PAGEREF _Toc72096736 \h </w:instrText>
       </w:r>
       <w:r>
         <w:rPr>
@@ -1995,7 +1991,7 @@
     </w:p>
     <w:p>
       <w:pPr>
-        <w:pStyle w:val="TM4"/>
+        <w:pStyle w:val="TM2"/>
         <w:rPr>
           <w:rFonts w:asciiTheme="minorHAnsi" w:eastAsiaTheme="minorEastAsia" w:hAnsiTheme="minorHAnsi" w:cstheme="minorBidi"/>
           <w:noProof/>
@@ -2009,7 +2005,7 @@
           <w:noProof/>
           <w:lang w:val="fr-FR"/>
         </w:rPr>
-        <w:t>4.2.3.1 - Fichier xxx.yyy</w:t>
+        <w:t>4.2 - Déploiement de l'Application Web</w:t>
       </w:r>
       <w:r>
         <w:rPr>
@@ -2027,7 +2023,7 @@
         <w:rPr>
           <w:noProof/>
         </w:rPr>
-        <w:instrText xml:space="preserve"> PAGEREF _Toc71998448 \h </w:instrText>
+        <w:instrText xml:space="preserve"> PAGEREF _Toc72096737 \h </w:instrText>
       </w:r>
       <w:r>
         <w:rPr>
@@ -2044,7 +2040,7 @@
         <w:rPr>
           <w:noProof/>
         </w:rPr>
-        <w:t>12</w:t>
+        <w:t>13</w:t>
       </w:r>
       <w:r>
         <w:rPr>
@@ -2070,7 +2066,7 @@
           <w:noProof/>
           <w:lang w:val="fr-FR"/>
         </w:rPr>
-        <w:t>4.2.4 - DataSources</w:t>
+        <w:t>4.2.1 - Artefacts</w:t>
       </w:r>
       <w:r>
         <w:rPr>
@@ -2088,7 +2084,7 @@
         <w:rPr>
           <w:noProof/>
         </w:rPr>
-        <w:instrText xml:space="preserve"> PAGEREF _Toc71998449 \h </w:instrText>
+        <w:instrText xml:space="preserve"> PAGEREF _Toc72096738 \h </w:instrText>
       </w:r>
       <w:r>
         <w:rPr>
@@ -2105,7 +2101,7 @@
         <w:rPr>
           <w:noProof/>
         </w:rPr>
-        <w:t>12</w:t>
+        <w:t>13</w:t>
       </w:r>
       <w:r>
         <w:rPr>
@@ -2131,7 +2127,7 @@
           <w:noProof/>
           <w:lang w:val="fr-FR"/>
         </w:rPr>
-        <w:t>4.2.5 - Ressources</w:t>
+        <w:t>4.2.2 - Environnement de l’application web</w:t>
       </w:r>
       <w:r>
         <w:rPr>
@@ -2149,7 +2145,7 @@
         <w:rPr>
           <w:noProof/>
         </w:rPr>
-        <w:instrText xml:space="preserve"> PAGEREF _Toc71998450 \h </w:instrText>
+        <w:instrText xml:space="preserve"> PAGEREF _Toc72096739 \h </w:instrText>
       </w:r>
       <w:r>
         <w:rPr>
@@ -2177,10 +2173,9 @@
     </w:p>
     <w:p>
       <w:pPr>
-        <w:pStyle w:val="TM3"/>
+        <w:pStyle w:val="TM4"/>
         <w:rPr>
           <w:rFonts w:asciiTheme="minorHAnsi" w:eastAsiaTheme="minorEastAsia" w:hAnsiTheme="minorHAnsi" w:cstheme="minorBidi"/>
-          <w:i w:val="0"/>
           <w:noProof/>
           <w:kern w:val="0"/>
           <w:sz w:val="24"/>
@@ -2192,7 +2187,7 @@
           <w:noProof/>
           <w:lang w:val="fr-FR"/>
         </w:rPr>
-        <w:t>4.2.6 - Vérifications</w:t>
+        <w:t>4.2.2.1 - Variables d’environnement</w:t>
       </w:r>
       <w:r>
         <w:rPr>
@@ -2210,7 +2205,7 @@
         <w:rPr>
           <w:noProof/>
         </w:rPr>
-        <w:instrText xml:space="preserve"> PAGEREF _Toc71998451 \h </w:instrText>
+        <w:instrText xml:space="preserve"> PAGEREF _Toc72096740 \h </w:instrText>
       </w:r>
       <w:r>
         <w:rPr>
@@ -2238,10 +2233,10 @@
     </w:p>
     <w:p>
       <w:pPr>
-        <w:pStyle w:val="TM1"/>
+        <w:pStyle w:val="TM3"/>
         <w:rPr>
           <w:rFonts w:asciiTheme="minorHAnsi" w:eastAsiaTheme="minorEastAsia" w:hAnsiTheme="minorHAnsi" w:cstheme="minorBidi"/>
-          <w:b w:val="0"/>
+          <w:i w:val="0"/>
           <w:noProof/>
           <w:kern w:val="0"/>
           <w:sz w:val="24"/>
@@ -2253,7 +2248,7 @@
           <w:noProof/>
           <w:lang w:val="fr-FR"/>
         </w:rPr>
-        <w:t>5 - Procédure de démarrage / arrêt</w:t>
+        <w:t>4.2.3 - Répertoire de configuration applicatif</w:t>
       </w:r>
       <w:r>
         <w:rPr>
@@ -2271,7 +2266,7 @@
         <w:rPr>
           <w:noProof/>
         </w:rPr>
-        <w:instrText xml:space="preserve"> PAGEREF _Toc71998452 \h </w:instrText>
+        <w:instrText xml:space="preserve"> PAGEREF _Toc72096741 \h </w:instrText>
       </w:r>
       <w:r>
         <w:rPr>
@@ -2288,7 +2283,7 @@
         <w:rPr>
           <w:noProof/>
         </w:rPr>
-        <w:t>14</w:t>
+        <w:t>13</w:t>
       </w:r>
       <w:r>
         <w:rPr>
@@ -2299,7 +2294,7 @@
     </w:p>
     <w:p>
       <w:pPr>
-        <w:pStyle w:val="TM2"/>
+        <w:pStyle w:val="TM4"/>
         <w:rPr>
           <w:rFonts w:asciiTheme="minorHAnsi" w:eastAsiaTheme="minorEastAsia" w:hAnsiTheme="minorHAnsi" w:cstheme="minorBidi"/>
           <w:noProof/>
@@ -2313,7 +2308,7 @@
           <w:noProof/>
           <w:lang w:val="fr-FR"/>
         </w:rPr>
-        <w:t>5.1 - Base de données</w:t>
+        <w:t>4.2.3.1 - Fichier xxx.yyy</w:t>
       </w:r>
       <w:r>
         <w:rPr>
@@ -2331,7 +2326,7 @@
         <w:rPr>
           <w:noProof/>
         </w:rPr>
-        <w:instrText xml:space="preserve"> PAGEREF _Toc71998453 \h </w:instrText>
+        <w:instrText xml:space="preserve"> PAGEREF _Toc72096742 \h </w:instrText>
       </w:r>
       <w:r>
         <w:rPr>
@@ -2348,7 +2343,7 @@
         <w:rPr>
           <w:noProof/>
         </w:rPr>
-        <w:t>14</w:t>
+        <w:t>13</w:t>
       </w:r>
       <w:r>
         <w:rPr>
@@ -2359,9 +2354,10 @@
     </w:p>
     <w:p>
       <w:pPr>
-        <w:pStyle w:val="TM2"/>
+        <w:pStyle w:val="TM3"/>
         <w:rPr>
           <w:rFonts w:asciiTheme="minorHAnsi" w:eastAsiaTheme="minorEastAsia" w:hAnsiTheme="minorHAnsi" w:cstheme="minorBidi"/>
+          <w:i w:val="0"/>
           <w:noProof/>
           <w:kern w:val="0"/>
           <w:sz w:val="24"/>
@@ -2373,7 +2369,7 @@
           <w:noProof/>
           <w:lang w:val="fr-FR"/>
         </w:rPr>
-        <w:t>5.2 - Batches</w:t>
+        <w:t>4.2.4 - DataSources</w:t>
       </w:r>
       <w:r>
         <w:rPr>
@@ -2391,7 +2387,7 @@
         <w:rPr>
           <w:noProof/>
         </w:rPr>
-        <w:instrText xml:space="preserve"> PAGEREF _Toc71998454 \h </w:instrText>
+        <w:instrText xml:space="preserve"> PAGEREF _Toc72096743 \h </w:instrText>
       </w:r>
       <w:r>
         <w:rPr>
@@ -2408,7 +2404,7 @@
         <w:rPr>
           <w:noProof/>
         </w:rPr>
-        <w:t>14</w:t>
+        <w:t>13</w:t>
       </w:r>
       <w:r>
         <w:rPr>
@@ -2419,9 +2415,10 @@
     </w:p>
     <w:p>
       <w:pPr>
-        <w:pStyle w:val="TM2"/>
+        <w:pStyle w:val="TM3"/>
         <w:rPr>
           <w:rFonts w:asciiTheme="minorHAnsi" w:eastAsiaTheme="minorEastAsia" w:hAnsiTheme="minorHAnsi" w:cstheme="minorBidi"/>
+          <w:i w:val="0"/>
           <w:noProof/>
           <w:kern w:val="0"/>
           <w:sz w:val="24"/>
@@ -2433,7 +2430,7 @@
           <w:noProof/>
           <w:lang w:val="fr-FR"/>
         </w:rPr>
-        <w:t>5.3 - Application web</w:t>
+        <w:t>4.2.5 - Ressources</w:t>
       </w:r>
       <w:r>
         <w:rPr>
@@ -2451,7 +2448,7 @@
         <w:rPr>
           <w:noProof/>
         </w:rPr>
-        <w:instrText xml:space="preserve"> PAGEREF _Toc71998455 \h </w:instrText>
+        <w:instrText xml:space="preserve"> PAGEREF _Toc72096744 \h </w:instrText>
       </w:r>
       <w:r>
         <w:rPr>
@@ -2479,10 +2476,10 @@
     </w:p>
     <w:p>
       <w:pPr>
-        <w:pStyle w:val="TM1"/>
+        <w:pStyle w:val="TM3"/>
         <w:rPr>
           <w:rFonts w:asciiTheme="minorHAnsi" w:eastAsiaTheme="minorEastAsia" w:hAnsiTheme="minorHAnsi" w:cstheme="minorBidi"/>
-          <w:b w:val="0"/>
+          <w:i w:val="0"/>
           <w:noProof/>
           <w:kern w:val="0"/>
           <w:sz w:val="24"/>
@@ -2494,7 +2491,7 @@
           <w:noProof/>
           <w:lang w:val="fr-FR"/>
         </w:rPr>
-        <w:t>6 - Procédure de mise à jour</w:t>
+        <w:t>4.2.6 - Vérifications</w:t>
       </w:r>
       <w:r>
         <w:rPr>
@@ -2512,7 +2509,7 @@
         <w:rPr>
           <w:noProof/>
         </w:rPr>
-        <w:instrText xml:space="preserve"> PAGEREF _Toc71998456 \h </w:instrText>
+        <w:instrText xml:space="preserve"> PAGEREF _Toc72096745 \h </w:instrText>
       </w:r>
       <w:r>
         <w:rPr>
@@ -2529,7 +2526,7 @@
         <w:rPr>
           <w:noProof/>
         </w:rPr>
-        <w:t>15</w:t>
+        <w:t>14</w:t>
       </w:r>
       <w:r>
         <w:rPr>
@@ -2540,9 +2537,10 @@
     </w:p>
     <w:p>
       <w:pPr>
-        <w:pStyle w:val="TM2"/>
+        <w:pStyle w:val="TM1"/>
         <w:rPr>
           <w:rFonts w:asciiTheme="minorHAnsi" w:eastAsiaTheme="minorEastAsia" w:hAnsiTheme="minorHAnsi" w:cstheme="minorBidi"/>
+          <w:b w:val="0"/>
           <w:noProof/>
           <w:kern w:val="0"/>
           <w:sz w:val="24"/>
@@ -2554,7 +2552,7 @@
           <w:noProof/>
           <w:lang w:val="fr-FR"/>
         </w:rPr>
-        <w:t>6.1 - Base de données</w:t>
+        <w:t>5 - Procédure de démarrage / arrêt</w:t>
       </w:r>
       <w:r>
         <w:rPr>
@@ -2572,7 +2570,7 @@
         <w:rPr>
           <w:noProof/>
         </w:rPr>
-        <w:instrText xml:space="preserve"> PAGEREF _Toc71998457 \h </w:instrText>
+        <w:instrText xml:space="preserve"> PAGEREF _Toc72096746 \h </w:instrText>
       </w:r>
       <w:r>
         <w:rPr>
@@ -2614,8 +2612,7 @@
           <w:noProof/>
           <w:lang w:val="fr-FR"/>
         </w:rPr>
-        <w:lastRenderedPageBreak/>
-        <w:t>6.2 - Batches</w:t>
+        <w:t>5.1 - Base de données</w:t>
       </w:r>
       <w:r>
         <w:rPr>
@@ -2633,7 +2630,7 @@
         <w:rPr>
           <w:noProof/>
         </w:rPr>
-        <w:instrText xml:space="preserve"> PAGEREF _Toc71998458 \h </w:instrText>
+        <w:instrText xml:space="preserve"> PAGEREF _Toc72096747 \h </w:instrText>
       </w:r>
       <w:r>
         <w:rPr>
@@ -2675,7 +2672,8 @@
           <w:noProof/>
           <w:lang w:val="fr-FR"/>
         </w:rPr>
-        <w:t>6.3 - Application web</w:t>
+        <w:lastRenderedPageBreak/>
+        <w:t>5.2 - Batches</w:t>
       </w:r>
       <w:r>
         <w:rPr>
@@ -2693,7 +2691,7 @@
         <w:rPr>
           <w:noProof/>
         </w:rPr>
-        <w:instrText xml:space="preserve"> PAGEREF _Toc71998459 \h </w:instrText>
+        <w:instrText xml:space="preserve"> PAGEREF _Toc72096748 \h </w:instrText>
       </w:r>
       <w:r>
         <w:rPr>
@@ -2721,10 +2719,9 @@
     </w:p>
     <w:p>
       <w:pPr>
-        <w:pStyle w:val="TM1"/>
+        <w:pStyle w:val="TM2"/>
         <w:rPr>
           <w:rFonts w:asciiTheme="minorHAnsi" w:eastAsiaTheme="minorEastAsia" w:hAnsiTheme="minorHAnsi" w:cstheme="minorBidi"/>
-          <w:b w:val="0"/>
           <w:noProof/>
           <w:kern w:val="0"/>
           <w:sz w:val="24"/>
@@ -2736,7 +2733,7 @@
           <w:noProof/>
           <w:lang w:val="fr-FR"/>
         </w:rPr>
-        <w:t>7 - Supervision/Monitoring</w:t>
+        <w:t>5.3 - Application web</w:t>
       </w:r>
       <w:r>
         <w:rPr>
@@ -2754,7 +2751,7 @@
         <w:rPr>
           <w:noProof/>
         </w:rPr>
-        <w:instrText xml:space="preserve"> PAGEREF _Toc71998460 \h </w:instrText>
+        <w:instrText xml:space="preserve"> PAGEREF _Toc72096749 \h </w:instrText>
       </w:r>
       <w:r>
         <w:rPr>
@@ -2771,7 +2768,7 @@
         <w:rPr>
           <w:noProof/>
         </w:rPr>
-        <w:t>16</w:t>
+        <w:t>15</w:t>
       </w:r>
       <w:r>
         <w:rPr>
@@ -2782,9 +2779,10 @@
     </w:p>
     <w:p>
       <w:pPr>
-        <w:pStyle w:val="TM2"/>
+        <w:pStyle w:val="TM1"/>
         <w:rPr>
           <w:rFonts w:asciiTheme="minorHAnsi" w:eastAsiaTheme="minorEastAsia" w:hAnsiTheme="minorHAnsi" w:cstheme="minorBidi"/>
+          <w:b w:val="0"/>
           <w:noProof/>
           <w:kern w:val="0"/>
           <w:sz w:val="24"/>
@@ -2796,7 +2794,7 @@
           <w:noProof/>
           <w:lang w:val="fr-FR"/>
         </w:rPr>
-        <w:t>7.1 - Supervision de l’application web</w:t>
+        <w:t>6 - Procédure de mise à jour</w:t>
       </w:r>
       <w:r>
         <w:rPr>
@@ -2814,7 +2812,7 @@
         <w:rPr>
           <w:noProof/>
         </w:rPr>
-        <w:instrText xml:space="preserve"> PAGEREF _Toc71998461 \h </w:instrText>
+        <w:instrText xml:space="preserve"> PAGEREF _Toc72096750 \h </w:instrText>
       </w:r>
       <w:r>
         <w:rPr>
@@ -2842,10 +2840,9 @@
     </w:p>
     <w:p>
       <w:pPr>
-        <w:pStyle w:val="TM1"/>
+        <w:pStyle w:val="TM2"/>
         <w:rPr>
           <w:rFonts w:asciiTheme="minorHAnsi" w:eastAsiaTheme="minorEastAsia" w:hAnsiTheme="minorHAnsi" w:cstheme="minorBidi"/>
-          <w:b w:val="0"/>
           <w:noProof/>
           <w:kern w:val="0"/>
           <w:sz w:val="24"/>
@@ -2857,7 +2854,7 @@
           <w:noProof/>
           <w:lang w:val="fr-FR"/>
         </w:rPr>
-        <w:t>8 - Procédure de sauvegarde et restauration</w:t>
+        <w:t>6.1 - Base de données</w:t>
       </w:r>
       <w:r>
         <w:rPr>
@@ -2875,7 +2872,7 @@
         <w:rPr>
           <w:noProof/>
         </w:rPr>
-        <w:instrText xml:space="preserve"> PAGEREF _Toc71998462 \h </w:instrText>
+        <w:instrText xml:space="preserve"> PAGEREF _Toc72096751 \h </w:instrText>
       </w:r>
       <w:r>
         <w:rPr>
@@ -2892,7 +2889,7 @@
         <w:rPr>
           <w:noProof/>
         </w:rPr>
-        <w:t>17</w:t>
+        <w:t>16</w:t>
       </w:r>
       <w:r>
         <w:rPr>
@@ -2903,10 +2900,9 @@
     </w:p>
     <w:p>
       <w:pPr>
-        <w:pStyle w:val="TM1"/>
+        <w:pStyle w:val="TM2"/>
         <w:rPr>
           <w:rFonts w:asciiTheme="minorHAnsi" w:eastAsiaTheme="minorEastAsia" w:hAnsiTheme="minorHAnsi" w:cstheme="minorBidi"/>
-          <w:b w:val="0"/>
           <w:noProof/>
           <w:kern w:val="0"/>
           <w:sz w:val="24"/>
@@ -2918,6 +2914,309 @@
           <w:noProof/>
           <w:lang w:val="fr-FR"/>
         </w:rPr>
+        <w:t>6.2 - Batches</w:t>
+      </w:r>
+      <w:r>
+        <w:rPr>
+          <w:noProof/>
+        </w:rPr>
+        <w:tab/>
+      </w:r>
+      <w:r>
+        <w:rPr>
+          <w:noProof/>
+        </w:rPr>
+        <w:fldChar w:fldCharType="begin"/>
+      </w:r>
+      <w:r>
+        <w:rPr>
+          <w:noProof/>
+        </w:rPr>
+        <w:instrText xml:space="preserve"> PAGEREF _Toc72096752 \h </w:instrText>
+      </w:r>
+      <w:r>
+        <w:rPr>
+          <w:noProof/>
+        </w:rPr>
+      </w:r>
+      <w:r>
+        <w:rPr>
+          <w:noProof/>
+        </w:rPr>
+        <w:fldChar w:fldCharType="separate"/>
+      </w:r>
+      <w:r>
+        <w:rPr>
+          <w:noProof/>
+        </w:rPr>
+        <w:t>16</w:t>
+      </w:r>
+      <w:r>
+        <w:rPr>
+          <w:noProof/>
+        </w:rPr>
+        <w:fldChar w:fldCharType="end"/>
+      </w:r>
+    </w:p>
+    <w:p>
+      <w:pPr>
+        <w:pStyle w:val="TM2"/>
+        <w:rPr>
+          <w:rFonts w:asciiTheme="minorHAnsi" w:eastAsiaTheme="minorEastAsia" w:hAnsiTheme="minorHAnsi" w:cstheme="minorBidi"/>
+          <w:noProof/>
+          <w:kern w:val="0"/>
+          <w:sz w:val="24"/>
+          <w:lang w:val="fr-FR" w:eastAsia="fr-FR" w:bidi="ar-SA"/>
+        </w:rPr>
+      </w:pPr>
+      <w:r>
+        <w:rPr>
+          <w:noProof/>
+          <w:lang w:val="fr-FR"/>
+        </w:rPr>
+        <w:t>6.3 - Application web</w:t>
+      </w:r>
+      <w:r>
+        <w:rPr>
+          <w:noProof/>
+        </w:rPr>
+        <w:tab/>
+      </w:r>
+      <w:r>
+        <w:rPr>
+          <w:noProof/>
+        </w:rPr>
+        <w:fldChar w:fldCharType="begin"/>
+      </w:r>
+      <w:r>
+        <w:rPr>
+          <w:noProof/>
+        </w:rPr>
+        <w:instrText xml:space="preserve"> PAGEREF _Toc72096753 \h </w:instrText>
+      </w:r>
+      <w:r>
+        <w:rPr>
+          <w:noProof/>
+        </w:rPr>
+      </w:r>
+      <w:r>
+        <w:rPr>
+          <w:noProof/>
+        </w:rPr>
+        <w:fldChar w:fldCharType="separate"/>
+      </w:r>
+      <w:r>
+        <w:rPr>
+          <w:noProof/>
+        </w:rPr>
+        <w:t>16</w:t>
+      </w:r>
+      <w:r>
+        <w:rPr>
+          <w:noProof/>
+        </w:rPr>
+        <w:fldChar w:fldCharType="end"/>
+      </w:r>
+    </w:p>
+    <w:p>
+      <w:pPr>
+        <w:pStyle w:val="TM1"/>
+        <w:rPr>
+          <w:rFonts w:asciiTheme="minorHAnsi" w:eastAsiaTheme="minorEastAsia" w:hAnsiTheme="minorHAnsi" w:cstheme="minorBidi"/>
+          <w:b w:val="0"/>
+          <w:noProof/>
+          <w:kern w:val="0"/>
+          <w:sz w:val="24"/>
+          <w:lang w:val="fr-FR" w:eastAsia="fr-FR" w:bidi="ar-SA"/>
+        </w:rPr>
+      </w:pPr>
+      <w:r>
+        <w:rPr>
+          <w:noProof/>
+          <w:lang w:val="fr-FR"/>
+        </w:rPr>
+        <w:t>7 - Supervision/Monitoring</w:t>
+      </w:r>
+      <w:r>
+        <w:rPr>
+          <w:noProof/>
+        </w:rPr>
+        <w:tab/>
+      </w:r>
+      <w:r>
+        <w:rPr>
+          <w:noProof/>
+        </w:rPr>
+        <w:fldChar w:fldCharType="begin"/>
+      </w:r>
+      <w:r>
+        <w:rPr>
+          <w:noProof/>
+        </w:rPr>
+        <w:instrText xml:space="preserve"> PAGEREF _Toc72096754 \h </w:instrText>
+      </w:r>
+      <w:r>
+        <w:rPr>
+          <w:noProof/>
+        </w:rPr>
+      </w:r>
+      <w:r>
+        <w:rPr>
+          <w:noProof/>
+        </w:rPr>
+        <w:fldChar w:fldCharType="separate"/>
+      </w:r>
+      <w:r>
+        <w:rPr>
+          <w:noProof/>
+        </w:rPr>
+        <w:t>17</w:t>
+      </w:r>
+      <w:r>
+        <w:rPr>
+          <w:noProof/>
+        </w:rPr>
+        <w:fldChar w:fldCharType="end"/>
+      </w:r>
+    </w:p>
+    <w:p>
+      <w:pPr>
+        <w:pStyle w:val="TM2"/>
+        <w:rPr>
+          <w:rFonts w:asciiTheme="minorHAnsi" w:eastAsiaTheme="minorEastAsia" w:hAnsiTheme="minorHAnsi" w:cstheme="minorBidi"/>
+          <w:noProof/>
+          <w:kern w:val="0"/>
+          <w:sz w:val="24"/>
+          <w:lang w:val="fr-FR" w:eastAsia="fr-FR" w:bidi="ar-SA"/>
+        </w:rPr>
+      </w:pPr>
+      <w:r>
+        <w:rPr>
+          <w:noProof/>
+          <w:lang w:val="fr-FR"/>
+        </w:rPr>
+        <w:t>7.1 - Supervision de l’application web</w:t>
+      </w:r>
+      <w:r>
+        <w:rPr>
+          <w:noProof/>
+        </w:rPr>
+        <w:tab/>
+      </w:r>
+      <w:r>
+        <w:rPr>
+          <w:noProof/>
+        </w:rPr>
+        <w:fldChar w:fldCharType="begin"/>
+      </w:r>
+      <w:r>
+        <w:rPr>
+          <w:noProof/>
+        </w:rPr>
+        <w:instrText xml:space="preserve"> PAGEREF _Toc72096755 \h </w:instrText>
+      </w:r>
+      <w:r>
+        <w:rPr>
+          <w:noProof/>
+        </w:rPr>
+      </w:r>
+      <w:r>
+        <w:rPr>
+          <w:noProof/>
+        </w:rPr>
+        <w:fldChar w:fldCharType="separate"/>
+      </w:r>
+      <w:r>
+        <w:rPr>
+          <w:noProof/>
+        </w:rPr>
+        <w:t>17</w:t>
+      </w:r>
+      <w:r>
+        <w:rPr>
+          <w:noProof/>
+        </w:rPr>
+        <w:fldChar w:fldCharType="end"/>
+      </w:r>
+    </w:p>
+    <w:p>
+      <w:pPr>
+        <w:pStyle w:val="TM1"/>
+        <w:rPr>
+          <w:rFonts w:asciiTheme="minorHAnsi" w:eastAsiaTheme="minorEastAsia" w:hAnsiTheme="minorHAnsi" w:cstheme="minorBidi"/>
+          <w:b w:val="0"/>
+          <w:noProof/>
+          <w:kern w:val="0"/>
+          <w:sz w:val="24"/>
+          <w:lang w:val="fr-FR" w:eastAsia="fr-FR" w:bidi="ar-SA"/>
+        </w:rPr>
+      </w:pPr>
+      <w:r>
+        <w:rPr>
+          <w:noProof/>
+          <w:lang w:val="fr-FR"/>
+        </w:rPr>
+        <w:t>8 - Procédure de sauvegarde et restauration</w:t>
+      </w:r>
+      <w:r>
+        <w:rPr>
+          <w:noProof/>
+        </w:rPr>
+        <w:tab/>
+      </w:r>
+      <w:r>
+        <w:rPr>
+          <w:noProof/>
+        </w:rPr>
+        <w:fldChar w:fldCharType="begin"/>
+      </w:r>
+      <w:r>
+        <w:rPr>
+          <w:noProof/>
+        </w:rPr>
+        <w:instrText xml:space="preserve"> PAGEREF _Toc72096756 \h </w:instrText>
+      </w:r>
+      <w:r>
+        <w:rPr>
+          <w:noProof/>
+        </w:rPr>
+      </w:r>
+      <w:r>
+        <w:rPr>
+          <w:noProof/>
+        </w:rPr>
+        <w:fldChar w:fldCharType="separate"/>
+      </w:r>
+      <w:r>
+        <w:rPr>
+          <w:noProof/>
+        </w:rPr>
+        <w:t>18</w:t>
+      </w:r>
+      <w:r>
+        <w:rPr>
+          <w:noProof/>
+        </w:rPr>
+        <w:fldChar w:fldCharType="end"/>
+      </w:r>
+    </w:p>
+    <w:p>
+      <w:pPr>
+        <w:pStyle w:val="TM1"/>
+        <w:rPr>
+          <w:rFonts w:asciiTheme="minorHAnsi" w:eastAsiaTheme="minorEastAsia" w:hAnsiTheme="minorHAnsi" w:cstheme="minorBidi"/>
+          <w:b w:val="0"/>
+          <w:noProof/>
+          <w:kern w:val="0"/>
+          <w:sz w:val="24"/>
+          <w:lang w:val="fr-FR" w:eastAsia="fr-FR" w:bidi="ar-SA"/>
+        </w:rPr>
+      </w:pPr>
+      <w:r>
+        <w:rPr>
+          <w:noProof/>
+          <w:lang w:val="fr-FR"/>
+        </w:rPr>
         <w:t>9 - Glossaire</w:t>
       </w:r>
       <w:r>
@@ -2936,7 +3235,7 @@
         <w:rPr>
           <w:noProof/>
         </w:rPr>
-        <w:instrText xml:space="preserve"> PAGEREF _Toc71998463 \h </w:instrText>
+        <w:instrText xml:space="preserve"> PAGEREF _Toc72096757 \h </w:instrText>
       </w:r>
       <w:r>
         <w:rPr>
@@ -2953,7 +3252,7 @@
         <w:rPr>
           <w:noProof/>
         </w:rPr>
-        <w:t>18</w:t>
+        <w:t>19</w:t>
       </w:r>
       <w:r>
         <w:rPr>
@@ -2987,7 +3286,7 @@
           <w:lang w:val="fr-FR"/>
         </w:rPr>
       </w:pPr>
-      <w:bookmarkStart w:id="0" w:name="_Toc71998419"/>
+      <w:bookmarkStart w:id="0" w:name="_Toc72096708"/>
       <w:r>
         <w:rPr>
           <w:lang w:val="fr-FR"/>
@@ -3524,7 +3823,7 @@
           <w:lang w:val="fr-FR"/>
         </w:rPr>
       </w:pPr>
-      <w:bookmarkStart w:id="1" w:name="_Toc71998420"/>
+      <w:bookmarkStart w:id="1" w:name="_Toc72096709"/>
       <w:r>
         <w:rPr>
           <w:lang w:val="fr-FR"/>
@@ -3541,7 +3840,7 @@
           <w:lang w:val="fr-FR"/>
         </w:rPr>
       </w:pPr>
-      <w:bookmarkStart w:id="2" w:name="_Toc71998421"/>
+      <w:bookmarkStart w:id="2" w:name="_Toc72096710"/>
       <w:r>
         <w:rPr>
           <w:lang w:val="fr-FR"/>
@@ -3595,7 +3894,7 @@
           <w:lang w:val="fr-FR"/>
         </w:rPr>
       </w:pPr>
-      <w:bookmarkStart w:id="3" w:name="_Toc71998422"/>
+      <w:bookmarkStart w:id="3" w:name="_Toc72096711"/>
       <w:r>
         <w:rPr>
           <w:lang w:val="fr-FR"/>
@@ -3770,17 +4069,15 @@
           <w:lang w:val="fr-FR"/>
         </w:rPr>
       </w:pPr>
-      <w:bookmarkStart w:id="4" w:name="_Toc71998423"/>
-      <w:proofErr w:type="spellStart"/>
+      <w:bookmarkStart w:id="4" w:name="_Toc72096712"/>
       <w:r>
         <w:rPr>
           <w:lang w:val="fr-FR"/>
         </w:rPr>
         <w:lastRenderedPageBreak/>
-        <w:t>Pré-requis</w:t>
+        <w:t>Prérequis</w:t>
       </w:r>
       <w:bookmarkEnd w:id="4"/>
-      <w:proofErr w:type="spellEnd"/>
     </w:p>
     <w:p>
       <w:pPr>
@@ -3789,7 +4086,7 @@
           <w:lang w:val="fr-FR"/>
         </w:rPr>
       </w:pPr>
-      <w:bookmarkStart w:id="5" w:name="_Toc71998424"/>
+      <w:bookmarkStart w:id="5" w:name="_Toc72096713"/>
       <w:r>
         <w:rPr>
           <w:lang w:val="fr-FR"/>
@@ -3797,6 +4094,16 @@
         <w:t>Système</w:t>
       </w:r>
       <w:bookmarkEnd w:id="5"/>
+    </w:p>
+    <w:p>
+      <w:pPr>
+        <w:pStyle w:val="Titre3"/>
+      </w:pPr>
+      <w:bookmarkStart w:id="6" w:name="_Toc72096714"/>
+      <w:r>
+        <w:t>Serveur de base de données</w:t>
+      </w:r>
+      <w:bookmarkEnd w:id="6"/>
     </w:p>
     <w:p>
       <w:pPr>
@@ -3811,52 +4118,55 @@
         <w:rPr>
           <w:lang w:val="fr-FR"/>
         </w:rPr>
-        <w:t xml:space="preserve">L’application web </w:t>
-      </w:r>
-      <w:r>
-        <w:rPr>
-          <w:lang w:val="fr-FR"/>
-        </w:rPr>
-        <w:t>OC PIZZA</w:t>
-      </w:r>
-      <w:r>
-        <w:rPr>
-          <w:lang w:val="fr-FR"/>
-        </w:rPr>
-        <w:t xml:space="preserve"> est hébergé sur </w:t>
-      </w:r>
-      <w:r>
-        <w:rPr>
-          <w:lang w:val="fr-FR"/>
-        </w:rPr>
-        <w:t>un</w:t>
-      </w:r>
-      <w:r>
-        <w:rPr>
-          <w:lang w:val="fr-FR"/>
-        </w:rPr>
-        <w:t xml:space="preserve"> serveur </w:t>
-      </w:r>
-      <w:proofErr w:type="spellStart"/>
-      <w:r>
-        <w:rPr>
-          <w:lang w:val="fr-FR"/>
-        </w:rPr>
-        <w:t>Heroku</w:t>
-      </w:r>
-      <w:proofErr w:type="spellEnd"/>
-      <w:r>
-        <w:rPr>
-          <w:rStyle w:val="Appelnotedebasdep"/>
-          <w:lang w:val="fr-FR"/>
-        </w:rPr>
-        <w:footnoteReference w:id="1"/>
-      </w:r>
-      <w:r>
-        <w:rPr>
-          <w:lang w:val="fr-FR"/>
-        </w:rPr>
-        <w:t>. L’avantage d’un tel serveur est qu’il est PAAS (Platform As A Service) :</w:t>
+        <w:t xml:space="preserve">Le serveur de base de </w:t>
+      </w:r>
+      <w:r>
+        <w:rPr>
+          <w:lang w:val="fr-FR"/>
+        </w:rPr>
+        <w:t>données</w:t>
+      </w:r>
+      <w:r>
+        <w:rPr>
+          <w:lang w:val="fr-FR"/>
+        </w:rPr>
+        <w:t xml:space="preserve"> est fondé sur PostgreSQL. La version </w:t>
+      </w:r>
+      <w:r>
+        <w:rPr>
+          <w:lang w:val="fr-FR"/>
+        </w:rPr>
+        <w:t>utilisée</w:t>
+      </w:r>
+      <w:r>
+        <w:rPr>
+          <w:lang w:val="fr-FR"/>
+        </w:rPr>
+        <w:t xml:space="preserve"> est PostgreSQL 1</w:t>
+      </w:r>
+      <w:r>
+        <w:rPr>
+          <w:lang w:val="fr-FR"/>
+        </w:rPr>
+        <w:t>2.5</w:t>
+      </w:r>
+      <w:r>
+        <w:rPr>
+          <w:lang w:val="fr-FR"/>
+        </w:rPr>
+        <w:t xml:space="preserve">. Le serveur est </w:t>
+      </w:r>
+      <w:r>
+        <w:rPr>
+          <w:lang w:val="fr-FR"/>
+        </w:rPr>
+        <w:t>hébergé</w:t>
+      </w:r>
+      <w:r>
+        <w:rPr>
+          <w:lang w:val="fr-FR"/>
+        </w:rPr>
+        <w:t xml:space="preserve">́ sur un serveur linux Debian. </w:t>
       </w:r>
     </w:p>
     <w:p>
@@ -3865,104 +4175,86 @@
         <w:spacing w:before="120"/>
         <w:ind w:firstLine="709"/>
         <w:rPr>
-          <w:i/>
-          <w:iCs/>
-          <w:lang w:val="fr-FR"/>
-        </w:rPr>
-      </w:pPr>
-      <w:r>
-        <w:rPr>
-          <w:lang w:val="fr-FR"/>
-        </w:rPr>
-        <w:t>« </w:t>
-      </w:r>
-      <w:r>
-        <w:rPr>
-          <w:i/>
-          <w:iCs/>
-          <w:lang w:val="fr-FR"/>
-        </w:rPr>
-        <w:t>Dans le cas d’un hébergeur </w:t>
-      </w:r>
-      <w:hyperlink r:id="rId8" w:tgtFrame="_blank" w:history="1">
-        <w:r>
-          <w:rPr>
-            <w:i/>
-            <w:iCs/>
-            <w:lang w:val="fr-FR"/>
-          </w:rPr>
-          <w:t>PAAS</w:t>
-        </w:r>
-      </w:hyperlink>
-      <w:r>
-        <w:rPr>
-          <w:i/>
-          <w:iCs/>
-          <w:lang w:val="fr-FR"/>
-        </w:rPr>
-        <w:t> :</w:t>
-      </w:r>
-    </w:p>
-    <w:p>
-      <w:pPr>
-        <w:pStyle w:val="Corpsdetexte"/>
-        <w:numPr>
-          <w:ilvl w:val="0"/>
-          <w:numId w:val="11"/>
-        </w:numPr>
-        <w:spacing w:before="120"/>
-        <w:rPr>
-          <w:i/>
-          <w:iCs/>
-          <w:lang w:val="fr-FR"/>
-        </w:rPr>
-      </w:pPr>
-      <w:r>
-        <w:rPr>
-          <w:i/>
-          <w:iCs/>
-          <w:lang w:val="fr-FR"/>
-        </w:rPr>
-        <w:t>L’entreprise</w:t>
-      </w:r>
-      <w:r>
-        <w:rPr>
-          <w:i/>
-          <w:iCs/>
-          <w:lang w:val="fr-FR"/>
-        </w:rPr>
-        <w:t xml:space="preserve"> cliente maintient les applications proprement dites ;</w:t>
-      </w:r>
-    </w:p>
-    <w:p>
-      <w:pPr>
-        <w:pStyle w:val="Corpsdetexte"/>
-        <w:numPr>
-          <w:ilvl w:val="0"/>
-          <w:numId w:val="11"/>
-        </w:numPr>
-        <w:spacing w:before="120"/>
-        <w:rPr>
-          <w:i/>
-          <w:iCs/>
-          <w:lang w:val="fr-FR"/>
-        </w:rPr>
-      </w:pPr>
-      <w:r>
-        <w:rPr>
-          <w:i/>
-          <w:iCs/>
-          <w:lang w:val="fr-FR"/>
-        </w:rPr>
-        <w:t>Le</w:t>
-      </w:r>
-      <w:r>
-        <w:rPr>
-          <w:i/>
-          <w:iCs/>
-          <w:lang w:val="fr-FR"/>
-        </w:rPr>
-        <w:t xml:space="preserve"> fournisseur cloud maintient la plate-forme d’exécution de ces applications : le matériel des serveurs, les logiciels de base (les systèmes d’exploitation, les moteurs de bases de données) et l’infrastructure (de connexion au réseau, de stockage, de sauvegarde).</w:t>
+          <w:lang w:val="fr-FR"/>
+        </w:rPr>
+      </w:pPr>
+      <w:r>
+        <w:rPr>
+          <w:lang w:val="fr-FR"/>
+        </w:rPr>
+        <w:t xml:space="preserve">Les </w:t>
+      </w:r>
+      <w:r>
+        <w:rPr>
+          <w:lang w:val="fr-FR"/>
+        </w:rPr>
+        <w:t>différentes</w:t>
+      </w:r>
+      <w:r>
+        <w:rPr>
+          <w:lang w:val="fr-FR"/>
+        </w:rPr>
+        <w:t xml:space="preserve"> tables et champs de la base de </w:t>
+      </w:r>
+      <w:r>
+        <w:rPr>
+          <w:lang w:val="fr-FR"/>
+        </w:rPr>
+        <w:t>données</w:t>
+      </w:r>
+      <w:r>
+        <w:rPr>
+          <w:lang w:val="fr-FR"/>
+        </w:rPr>
+        <w:t xml:space="preserve"> ont </w:t>
+      </w:r>
+      <w:r>
+        <w:rPr>
+          <w:lang w:val="fr-FR"/>
+        </w:rPr>
+        <w:t>été</w:t>
+      </w:r>
+      <w:r>
+        <w:rPr>
+          <w:lang w:val="fr-FR"/>
+        </w:rPr>
+        <w:t xml:space="preserve"> </w:t>
+      </w:r>
+      <w:r>
+        <w:rPr>
+          <w:lang w:val="fr-FR"/>
+        </w:rPr>
+        <w:t>définis</w:t>
+      </w:r>
+      <w:r>
+        <w:rPr>
+          <w:lang w:val="fr-FR"/>
+        </w:rPr>
+        <w:t xml:space="preserve"> dans le cadre du projet et du document DDF. Toute </w:t>
+      </w:r>
+      <w:r>
+        <w:rPr>
+          <w:lang w:val="fr-FR"/>
+        </w:rPr>
+        <w:t>évolution</w:t>
+      </w:r>
+      <w:r>
+        <w:rPr>
+          <w:lang w:val="fr-FR"/>
+        </w:rPr>
+        <w:t xml:space="preserve"> de cette architecture pourra faire l’objet d’un projet d’</w:t>
+      </w:r>
+      <w:r>
+        <w:rPr>
+          <w:lang w:val="fr-FR"/>
+        </w:rPr>
+        <w:t>évolution</w:t>
+      </w:r>
+      <w:r>
+        <w:rPr>
+          <w:lang w:val="fr-FR"/>
+        </w:rPr>
+        <w:t xml:space="preserve"> de la BDD. </w:t>
       </w:r>
     </w:p>
     <w:p>
@@ -3976,85 +4268,32 @@
       </w:pPr>
       <w:r>
         <w:rPr>
-          <w:i/>
-          <w:iCs/>
-          <w:lang w:val="fr-FR"/>
-        </w:rPr>
-        <w:t xml:space="preserve">Ce type de cloud </w:t>
-      </w:r>
-      <w:proofErr w:type="spellStart"/>
-      <w:r>
-        <w:rPr>
-          <w:i/>
-          <w:iCs/>
-          <w:lang w:val="fr-FR"/>
-        </w:rPr>
-        <w:t>computing</w:t>
-      </w:r>
-      <w:proofErr w:type="spellEnd"/>
-      <w:r>
-        <w:rPr>
-          <w:i/>
-          <w:iCs/>
-          <w:lang w:val="fr-FR"/>
-        </w:rPr>
-        <w:t xml:space="preserve"> </w:t>
-      </w:r>
-      <w:r>
-        <w:rPr>
-          <w:i/>
-          <w:iCs/>
-          <w:lang w:val="fr-FR"/>
-        </w:rPr>
-        <w:t xml:space="preserve">permet de mettre à disposition des entreprises un environnement d’exécution rapidement disponible, en leur laissant la maîtrise des applications qu’elles peuvent installer, configurer et utiliser elles-mêmes. </w:t>
-      </w:r>
-      <w:proofErr w:type="spellStart"/>
-      <w:r>
-        <w:rPr>
-          <w:i/>
-          <w:iCs/>
-          <w:lang w:val="fr-FR"/>
-        </w:rPr>
-        <w:t>Heroku</w:t>
-      </w:r>
-      <w:proofErr w:type="spellEnd"/>
-      <w:r>
-        <w:rPr>
-          <w:i/>
-          <w:iCs/>
-          <w:lang w:val="fr-FR"/>
-        </w:rPr>
-        <w:t xml:space="preserve"> est un exemple d’hébergeur PASS.</w:t>
-      </w:r>
-      <w:r>
-        <w:rPr>
-          <w:lang w:val="fr-FR"/>
-        </w:rPr>
-        <w:t> »</w:t>
-      </w:r>
-      <w:r>
-        <w:rPr>
-          <w:rStyle w:val="Appelnotedebasdep"/>
-          <w:lang w:val="fr-FR"/>
-        </w:rPr>
-        <w:footnoteReference w:id="2"/>
-      </w:r>
-    </w:p>
-    <w:p>
-      <w:pPr>
-        <w:pStyle w:val="Titre2"/>
-        <w:rPr>
-          <w:lang w:val="fr-FR"/>
-        </w:rPr>
-      </w:pPr>
-      <w:bookmarkStart w:id="6" w:name="_Toc71998425"/>
-      <w:r>
-        <w:rPr>
-          <w:lang w:val="fr-FR"/>
-        </w:rPr>
-        <w:t>Bases de données</w:t>
-      </w:r>
-      <w:bookmarkEnd w:id="6"/>
+          <w:lang w:val="fr-FR"/>
+        </w:rPr>
+        <w:t xml:space="preserve">Les </w:t>
+      </w:r>
+      <w:r>
+        <w:rPr>
+          <w:lang w:val="fr-FR"/>
+        </w:rPr>
+        <w:t>évolutions</w:t>
+      </w:r>
+      <w:r>
+        <w:rPr>
+          <w:lang w:val="fr-FR"/>
+        </w:rPr>
+        <w:t xml:space="preserve"> de version ne sont pas prises en compte.</w:t>
+      </w:r>
+    </w:p>
+    <w:p>
+      <w:pPr>
+        <w:pStyle w:val="Titre3"/>
+      </w:pPr>
+      <w:bookmarkStart w:id="7" w:name="_Toc72096715"/>
+      <w:r>
+        <w:t>Serveur Web</w:t>
+      </w:r>
+      <w:bookmarkEnd w:id="7"/>
     </w:p>
     <w:p>
       <w:pPr>
@@ -4069,20 +4308,57 @@
         <w:rPr>
           <w:lang w:val="fr-FR"/>
         </w:rPr>
-        <w:t xml:space="preserve">Le SGBD utilisé par l’application est PostgreSQL dans sa version </w:t>
-      </w:r>
-      <w:r>
-        <w:rPr>
-          <w:lang w:val="fr-FR"/>
-        </w:rPr>
-        <w:t>12.5</w:t>
-      </w:r>
-      <w:r>
-        <w:rPr>
-          <w:lang w:val="fr-FR"/>
-        </w:rPr>
-        <w:t>.</w:t>
-      </w:r>
+        <w:t xml:space="preserve">Le serveur est </w:t>
+      </w:r>
+      <w:r>
+        <w:rPr>
+          <w:lang w:val="fr-FR"/>
+        </w:rPr>
+        <w:t>hébergé</w:t>
+      </w:r>
+      <w:r>
+        <w:rPr>
+          <w:lang w:val="fr-FR"/>
+        </w:rPr>
+        <w:t xml:space="preserve">́ chez le fournisseur de l’application. Il </w:t>
+      </w:r>
+      <w:r>
+        <w:rPr>
+          <w:lang w:val="fr-FR"/>
+        </w:rPr>
+        <w:t>héberge</w:t>
+      </w:r>
+      <w:r>
+        <w:rPr>
+          <w:lang w:val="fr-FR"/>
+        </w:rPr>
+        <w:t xml:space="preserve">, la base de </w:t>
+      </w:r>
+      <w:r>
+        <w:rPr>
+          <w:lang w:val="fr-FR"/>
+        </w:rPr>
+        <w:t>données</w:t>
+      </w:r>
+      <w:r>
+        <w:rPr>
+          <w:lang w:val="fr-FR"/>
+        </w:rPr>
+        <w:t xml:space="preserve">, le service web et le web service. </w:t>
+      </w:r>
+    </w:p>
+    <w:p>
+      <w:pPr>
+        <w:pStyle w:val="Titre4"/>
+      </w:pPr>
+      <w:bookmarkStart w:id="8" w:name="_Toc72096716"/>
+      <w:r>
+        <w:t>Caractéristiques</w:t>
+      </w:r>
+      <w:r>
+        <w:t xml:space="preserve"> techniques</w:t>
+      </w:r>
+      <w:bookmarkEnd w:id="8"/>
     </w:p>
     <w:p>
       <w:pPr>
@@ -4097,42 +4373,58 @@
         <w:rPr>
           <w:lang w:val="fr-FR"/>
         </w:rPr>
-        <w:t xml:space="preserve">La base de données est hébergée sur </w:t>
-      </w:r>
-      <w:r>
-        <w:rPr>
-          <w:lang w:val="fr-FR"/>
-        </w:rPr>
-        <w:t>le serveur OVH</w:t>
-      </w:r>
-      <w:r>
-        <w:rPr>
-          <w:lang w:val="fr-FR"/>
-        </w:rPr>
-        <w:t>.</w:t>
-      </w:r>
-      <w:r>
-        <w:rPr>
-          <w:lang w:val="fr-FR"/>
-        </w:rPr>
-        <w:t xml:space="preserve"> Pour un accès réactif, on préfèrera une bande passante publique de 500 Mbits/s. Après validation de la commande, il est possible que la durée de livraison du serveur prenne entre 2 et 4 jours.</w:t>
-      </w:r>
-    </w:p>
-    <w:p>
-      <w:pPr>
-        <w:pStyle w:val="Titre2"/>
-        <w:rPr>
-          <w:lang w:val="fr-FR"/>
-        </w:rPr>
-      </w:pPr>
-      <w:bookmarkStart w:id="7" w:name="_Toc71998426"/>
-      <w:r>
-        <w:rPr>
-          <w:lang w:val="fr-FR"/>
-        </w:rPr>
-        <w:t>Web-services</w:t>
-      </w:r>
-      <w:bookmarkEnd w:id="7"/>
+        <w:t xml:space="preserve">Le serveur web et le web service sont </w:t>
+      </w:r>
+      <w:r>
+        <w:rPr>
+          <w:lang w:val="fr-FR"/>
+        </w:rPr>
+        <w:t>hébergés</w:t>
+      </w:r>
+      <w:r>
+        <w:rPr>
+          <w:lang w:val="fr-FR"/>
+        </w:rPr>
+        <w:t xml:space="preserve"> sur un serveur. La communication entre eux est </w:t>
+      </w:r>
+      <w:r>
+        <w:rPr>
+          <w:lang w:val="fr-FR"/>
+        </w:rPr>
+        <w:t>protégée</w:t>
+      </w:r>
+      <w:r>
+        <w:rPr>
+          <w:lang w:val="fr-FR"/>
+        </w:rPr>
+        <w:t xml:space="preserve"> par </w:t>
+      </w:r>
+      <w:r>
+        <w:rPr>
+          <w:lang w:val="fr-FR"/>
+        </w:rPr>
+        <w:t>système</w:t>
+      </w:r>
+      <w:r>
+        <w:rPr>
+          <w:lang w:val="fr-FR"/>
+        </w:rPr>
+        <w:t xml:space="preserve"> de </w:t>
+      </w:r>
+      <w:proofErr w:type="spellStart"/>
+      <w:r>
+        <w:rPr>
+          <w:lang w:val="fr-FR"/>
+        </w:rPr>
+        <w:t>security</w:t>
+      </w:r>
+      <w:proofErr w:type="spellEnd"/>
+      <w:r>
+        <w:rPr>
+          <w:lang w:val="fr-FR"/>
+        </w:rPr>
+        <w:t xml:space="preserve"> header.</w:t>
+      </w:r>
     </w:p>
     <w:p>
       <w:pPr>
@@ -4147,6 +4439,443 @@
         <w:rPr>
           <w:lang w:val="fr-FR"/>
         </w:rPr>
+        <w:t xml:space="preserve">Ces services sont </w:t>
+      </w:r>
+      <w:r>
+        <w:rPr>
+          <w:lang w:val="fr-FR"/>
+        </w:rPr>
+        <w:t>hébergés</w:t>
+      </w:r>
+      <w:r>
+        <w:rPr>
+          <w:lang w:val="fr-FR"/>
+        </w:rPr>
+        <w:t xml:space="preserve"> sur des serveurs Apache </w:t>
+      </w:r>
+      <w:proofErr w:type="spellStart"/>
+      <w:r>
+        <w:rPr>
+          <w:lang w:val="fr-FR"/>
+        </w:rPr>
+        <w:t>Tomcat</w:t>
+      </w:r>
+      <w:proofErr w:type="spellEnd"/>
+      <w:r>
+        <w:rPr>
+          <w:lang w:val="fr-FR"/>
+        </w:rPr>
+        <w:t>.</w:t>
+      </w:r>
+    </w:p>
+    <w:p>
+      <w:pPr>
+        <w:pStyle w:val="Titre3"/>
+      </w:pPr>
+      <w:bookmarkStart w:id="9" w:name="_Toc72096717"/>
+      <w:r>
+        <w:t>Serveur de Batch</w:t>
+      </w:r>
+      <w:bookmarkEnd w:id="9"/>
+    </w:p>
+    <w:p>
+      <w:pPr>
+        <w:pStyle w:val="Corpsdetexte"/>
+        <w:spacing w:before="120"/>
+        <w:ind w:firstLine="709"/>
+        <w:rPr>
+          <w:lang w:val="fr-FR"/>
+        </w:rPr>
+      </w:pPr>
+      <w:r>
+        <w:rPr>
+          <w:lang w:val="fr-FR"/>
+        </w:rPr>
+        <w:t>Le serveur de batch recueille un batch permettant de commander automatiquement les produits dont le stock minimum n’est pas atteint. Il permet d’assurer à chaque magasin un niveau de stock suffisant.</w:t>
+      </w:r>
+    </w:p>
+    <w:p>
+      <w:pPr>
+        <w:pStyle w:val="Titre3"/>
+      </w:pPr>
+      <w:bookmarkStart w:id="10" w:name="_Toc72096718"/>
+      <w:r>
+        <w:t>Serveur de Fichiers</w:t>
+      </w:r>
+      <w:bookmarkEnd w:id="10"/>
+    </w:p>
+    <w:p>
+      <w:pPr>
+        <w:pStyle w:val="Corpsdetexte"/>
+        <w:spacing w:before="120"/>
+        <w:ind w:firstLine="709"/>
+        <w:rPr>
+          <w:lang w:val="fr-FR"/>
+        </w:rPr>
+      </w:pPr>
+      <w:r>
+        <w:rPr>
+          <w:lang w:val="fr-FR"/>
+        </w:rPr>
+        <w:t xml:space="preserve">L’ensemble des images (jpeg ou </w:t>
+      </w:r>
+      <w:proofErr w:type="spellStart"/>
+      <w:r>
+        <w:rPr>
+          <w:lang w:val="fr-FR"/>
+        </w:rPr>
+        <w:t>png</w:t>
+      </w:r>
+      <w:proofErr w:type="spellEnd"/>
+      <w:r>
+        <w:rPr>
+          <w:lang w:val="fr-FR"/>
+        </w:rPr>
+        <w:t>) et des ressources (</w:t>
+      </w:r>
+      <w:r>
+        <w:rPr>
+          <w:lang w:val="fr-FR"/>
+        </w:rPr>
+        <w:t>vidéos</w:t>
+      </w:r>
+      <w:r>
+        <w:rPr>
+          <w:lang w:val="fr-FR"/>
+        </w:rPr>
+        <w:t xml:space="preserve"> par exemple) </w:t>
+      </w:r>
+      <w:r>
+        <w:rPr>
+          <w:lang w:val="fr-FR"/>
+        </w:rPr>
+        <w:t>utilisées</w:t>
+      </w:r>
+      <w:r>
+        <w:rPr>
+          <w:lang w:val="fr-FR"/>
+        </w:rPr>
+        <w:t xml:space="preserve"> par le client sont </w:t>
+      </w:r>
+      <w:r>
+        <w:rPr>
+          <w:lang w:val="fr-FR"/>
+        </w:rPr>
+        <w:t>hébergés</w:t>
+      </w:r>
+      <w:r>
+        <w:rPr>
+          <w:lang w:val="fr-FR"/>
+        </w:rPr>
+        <w:t xml:space="preserve"> sur ce serveur. Par exemple les images des pizzas sont </w:t>
+      </w:r>
+      <w:r>
+        <w:rPr>
+          <w:lang w:val="fr-FR"/>
+        </w:rPr>
+        <w:t>stockées</w:t>
+      </w:r>
+      <w:r>
+        <w:rPr>
+          <w:lang w:val="fr-FR"/>
+        </w:rPr>
+        <w:t xml:space="preserve"> sur ce serveur.</w:t>
+      </w:r>
+    </w:p>
+    <w:p>
+      <w:pPr>
+        <w:pStyle w:val="Titre2"/>
+        <w:rPr>
+          <w:lang w:val="fr-FR"/>
+        </w:rPr>
+      </w:pPr>
+      <w:bookmarkStart w:id="11" w:name="_Toc72096719"/>
+      <w:r>
+        <w:rPr>
+          <w:lang w:val="fr-FR"/>
+        </w:rPr>
+        <w:lastRenderedPageBreak/>
+        <w:t>Bases de données</w:t>
+      </w:r>
+      <w:bookmarkEnd w:id="11"/>
+    </w:p>
+    <w:p>
+      <w:pPr>
+        <w:pStyle w:val="Corpsdetexte"/>
+        <w:spacing w:before="120"/>
+        <w:ind w:firstLine="709"/>
+        <w:rPr>
+          <w:lang w:val="fr-FR"/>
+        </w:rPr>
+      </w:pPr>
+      <w:r>
+        <w:rPr>
+          <w:lang w:val="fr-FR"/>
+        </w:rPr>
+        <w:t xml:space="preserve">La base de </w:t>
+      </w:r>
+      <w:r>
+        <w:rPr>
+          <w:lang w:val="fr-FR"/>
+        </w:rPr>
+        <w:t>données</w:t>
+      </w:r>
+      <w:r>
+        <w:rPr>
+          <w:lang w:val="fr-FR"/>
+        </w:rPr>
+        <w:t xml:space="preserve"> doit </w:t>
+      </w:r>
+      <w:r>
+        <w:rPr>
+          <w:lang w:val="fr-FR"/>
+        </w:rPr>
+        <w:t>être</w:t>
+      </w:r>
+      <w:r>
+        <w:rPr>
+          <w:lang w:val="fr-FR"/>
+        </w:rPr>
+        <w:t xml:space="preserve"> accessibles lors du chargement du web service. La base de </w:t>
+      </w:r>
+      <w:r>
+        <w:rPr>
+          <w:lang w:val="fr-FR"/>
+        </w:rPr>
+        <w:t>données</w:t>
+      </w:r>
+      <w:r>
+        <w:rPr>
+          <w:lang w:val="fr-FR"/>
+        </w:rPr>
+        <w:t xml:space="preserve"> est </w:t>
+      </w:r>
+      <w:r>
+        <w:rPr>
+          <w:lang w:val="fr-FR"/>
+        </w:rPr>
+        <w:t>intitulée</w:t>
+      </w:r>
+      <w:r>
+        <w:rPr>
+          <w:lang w:val="fr-FR"/>
+        </w:rPr>
+        <w:t xml:space="preserve"> pizzeria. </w:t>
+      </w:r>
+    </w:p>
+    <w:p>
+      <w:pPr>
+        <w:pStyle w:val="Corpsdetexte"/>
+        <w:spacing w:before="120"/>
+        <w:ind w:firstLine="709"/>
+        <w:rPr>
+          <w:lang w:val="fr-FR"/>
+        </w:rPr>
+      </w:pPr>
+      <w:r>
+        <w:rPr>
+          <w:lang w:val="fr-FR"/>
+        </w:rPr>
+        <w:t>Paramètres</w:t>
+      </w:r>
+      <w:r>
+        <w:rPr>
+          <w:lang w:val="fr-FR"/>
+        </w:rPr>
+        <w:t xml:space="preserve"> de connexion à la BDD</w:t>
+      </w:r>
+      <w:r>
+        <w:rPr>
+          <w:lang w:val="fr-FR"/>
+        </w:rPr>
+        <w:t> :</w:t>
+      </w:r>
+    </w:p>
+    <w:p>
+      <w:pPr>
+        <w:pStyle w:val="Corpsdetexte"/>
+        <w:spacing w:before="120"/>
+        <w:ind w:firstLine="709"/>
+        <w:rPr>
+          <w:lang w:val="fr-FR"/>
+        </w:rPr>
+      </w:pPr>
+      <w:proofErr w:type="gramStart"/>
+      <w:r>
+        <w:rPr>
+          <w:lang w:val="fr-FR"/>
+        </w:rPr>
+        <w:t>url</w:t>
+      </w:r>
+      <w:proofErr w:type="gramEnd"/>
+      <w:r>
+        <w:rPr>
+          <w:lang w:val="fr-FR"/>
+        </w:rPr>
+        <w:t>=</w:t>
+      </w:r>
+      <w:proofErr w:type="spellStart"/>
+      <w:r>
+        <w:rPr>
+          <w:lang w:val="fr-FR"/>
+        </w:rPr>
+        <w:t>jdbc:postgresql</w:t>
+      </w:r>
+      <w:proofErr w:type="spellEnd"/>
+      <w:r>
+        <w:rPr>
+          <w:lang w:val="fr-FR"/>
+        </w:rPr>
+        <w:t>://localhost:5432/pizzeria</w:t>
+      </w:r>
+    </w:p>
+    <w:p>
+      <w:pPr>
+        <w:pStyle w:val="Corpsdetexte"/>
+        <w:spacing w:before="120"/>
+        <w:ind w:firstLine="709"/>
+        <w:rPr>
+          <w:lang w:val="fr-FR"/>
+        </w:rPr>
+      </w:pPr>
+      <w:proofErr w:type="spellStart"/>
+      <w:proofErr w:type="gramStart"/>
+      <w:r>
+        <w:rPr>
+          <w:lang w:val="fr-FR"/>
+        </w:rPr>
+        <w:t>username</w:t>
+      </w:r>
+      <w:proofErr w:type="spellEnd"/>
+      <w:proofErr w:type="gramEnd"/>
+      <w:r>
+        <w:rPr>
+          <w:lang w:val="fr-FR"/>
+        </w:rPr>
+        <w:t>=</w:t>
+      </w:r>
+      <w:proofErr w:type="spellStart"/>
+      <w:r>
+        <w:rPr>
+          <w:lang w:val="fr-FR"/>
+        </w:rPr>
+        <w:t>postgres</w:t>
+      </w:r>
+      <w:proofErr w:type="spellEnd"/>
+    </w:p>
+    <w:p>
+      <w:pPr>
+        <w:pStyle w:val="Corpsdetexte"/>
+        <w:spacing w:before="120"/>
+        <w:ind w:firstLine="709"/>
+        <w:rPr>
+          <w:lang w:val="fr-FR"/>
+        </w:rPr>
+      </w:pPr>
+      <w:proofErr w:type="spellStart"/>
+      <w:proofErr w:type="gramStart"/>
+      <w:r>
+        <w:rPr>
+          <w:lang w:val="fr-FR"/>
+        </w:rPr>
+        <w:t>password</w:t>
+      </w:r>
+      <w:proofErr w:type="spellEnd"/>
+      <w:proofErr w:type="gramEnd"/>
+      <w:r>
+        <w:rPr>
+          <w:lang w:val="fr-FR"/>
+        </w:rPr>
+        <w:t>=</w:t>
+      </w:r>
+      <w:proofErr w:type="spellStart"/>
+      <w:r>
+        <w:rPr>
+          <w:lang w:val="fr-FR"/>
+        </w:rPr>
+        <w:t>Toysrusse</w:t>
+      </w:r>
+      <w:proofErr w:type="spellEnd"/>
+      <w:r>
+        <w:rPr>
+          <w:lang w:val="fr-FR"/>
+        </w:rPr>
+        <w:t xml:space="preserve"> </w:t>
+      </w:r>
+    </w:p>
+    <w:p>
+      <w:pPr>
+        <w:pStyle w:val="Corpsdetexte"/>
+        <w:spacing w:before="120"/>
+        <w:ind w:firstLine="709"/>
+        <w:rPr>
+          <w:lang w:val="fr-FR"/>
+        </w:rPr>
+      </w:pPr>
+      <w:r>
+        <w:rPr>
+          <w:lang w:val="fr-FR"/>
+        </w:rPr>
+        <w:t xml:space="preserve">Si vous modifiez ces </w:t>
+      </w:r>
+      <w:r>
+        <w:rPr>
+          <w:lang w:val="fr-FR"/>
+        </w:rPr>
+        <w:t>paramètres</w:t>
+      </w:r>
+      <w:r>
+        <w:rPr>
+          <w:lang w:val="fr-FR"/>
+        </w:rPr>
+        <w:t xml:space="preserve">, vous devez modifier le fichier </w:t>
+      </w:r>
+      <w:proofErr w:type="spellStart"/>
+      <w:proofErr w:type="gramStart"/>
+      <w:r>
+        <w:rPr>
+          <w:lang w:val="fr-FR"/>
+        </w:rPr>
+        <w:t>application.properties</w:t>
+      </w:r>
+      <w:proofErr w:type="spellEnd"/>
+      <w:proofErr w:type="gramEnd"/>
+      <w:r>
+        <w:rPr>
+          <w:lang w:val="fr-FR"/>
+        </w:rPr>
+        <w:t xml:space="preserve"> du service web.</w:t>
+      </w:r>
+    </w:p>
+    <w:p>
+      <w:pPr>
+        <w:pStyle w:val="Titre2"/>
+        <w:rPr>
+          <w:lang w:val="fr-FR"/>
+        </w:rPr>
+      </w:pPr>
+      <w:bookmarkStart w:id="12" w:name="_Toc72096720"/>
+      <w:r>
+        <w:rPr>
+          <w:lang w:val="fr-FR"/>
+        </w:rPr>
+        <w:t>Web-services</w:t>
+      </w:r>
+      <w:bookmarkEnd w:id="12"/>
+    </w:p>
+    <w:p>
+      <w:pPr>
+        <w:pStyle w:val="Corpsdetexte"/>
+        <w:spacing w:before="120"/>
+        <w:ind w:firstLine="709"/>
+        <w:rPr>
+          <w:lang w:val="fr-FR"/>
+        </w:rPr>
+      </w:pPr>
+      <w:r>
+        <w:rPr>
+          <w:lang w:val="fr-FR"/>
+        </w:rPr>
         <w:t xml:space="preserve">Le fonctionnement de l’application nécessite que les web-services suivants soit </w:t>
       </w:r>
       <w:r>
@@ -4176,7 +4905,7 @@
           <w:lang w:val="fr-FR"/>
         </w:rPr>
       </w:pPr>
-      <w:bookmarkStart w:id="8" w:name="_Toc71998427"/>
+      <w:bookmarkStart w:id="13" w:name="_Toc72096721"/>
       <w:r>
         <w:rPr>
           <w:lang w:val="fr-FR"/>
@@ -4201,7 +4930,7 @@
         </w:rPr>
         <w:t>, voici la procédure d’activation :</w:t>
       </w:r>
-      <w:bookmarkEnd w:id="8"/>
+      <w:bookmarkEnd w:id="13"/>
     </w:p>
     <w:p>
       <w:pPr>
@@ -4252,7 +4981,6 @@
           <w:iCs/>
           <w:lang w:val="fr-FR"/>
         </w:rPr>
-        <w:lastRenderedPageBreak/>
         <w:t>Intégrez notre pont JavaScript afin de récupérer les informations de paiement de manière sécurisée.</w:t>
       </w:r>
     </w:p>
@@ -4287,7 +5015,7 @@
           <w:rStyle w:val="Appelnotedebasdep"/>
           <w:lang w:val="fr-FR"/>
         </w:rPr>
-        <w:footnoteReference w:id="3"/>
+        <w:footnoteReference w:id="1"/>
       </w:r>
     </w:p>
     <w:p>
@@ -4298,7 +5026,7 @@
           <w:lang w:val="fr-FR"/>
         </w:rPr>
       </w:pPr>
-      <w:bookmarkStart w:id="9" w:name="_Toc71998428"/>
+      <w:bookmarkStart w:id="14" w:name="_Toc72096722"/>
       <w:r>
         <w:rPr>
           <w:lang w:val="fr-FR"/>
@@ -4339,7 +5067,7 @@
         </w:rPr>
         <w:t> :</w:t>
       </w:r>
-      <w:bookmarkEnd w:id="9"/>
+      <w:bookmarkEnd w:id="14"/>
     </w:p>
     <w:p>
       <w:pPr>
@@ -4393,11 +5121,12 @@
           <w:lang w:val="fr-FR"/>
         </w:rPr>
       </w:pPr>
-      <w:bookmarkStart w:id="10" w:name="_Toc71998429"/>
-      <w:r>
-        <w:rPr>
-          <w:lang w:val="fr-FR"/>
-        </w:rPr>
+      <w:bookmarkStart w:id="15" w:name="_Toc72096723"/>
+      <w:r>
+        <w:rPr>
+          <w:lang w:val="fr-FR"/>
+        </w:rPr>
+        <w:lastRenderedPageBreak/>
         <w:t>SMS</w:t>
       </w:r>
       <w:r>
@@ -4412,7 +5141,7 @@
         </w:rPr>
         <w:t>API d’envoi de SMS en java via un SDK</w:t>
       </w:r>
-      <w:bookmarkEnd w:id="10"/>
+      <w:bookmarkEnd w:id="15"/>
     </w:p>
     <w:p>
       <w:pPr>
@@ -4989,7 +5718,7 @@
           <w:sz w:val="20"/>
           <w:szCs w:val="20"/>
         </w:rPr>
-        <w:footnoteReference w:id="4"/>
+        <w:footnoteReference w:id="2"/>
       </w:r>
     </w:p>
     <w:p>
@@ -5030,7 +5759,7 @@
           <w:lang w:val="fr-FR"/>
         </w:rPr>
       </w:pPr>
-      <w:bookmarkStart w:id="11" w:name="_Toc71998430"/>
+      <w:bookmarkStart w:id="16" w:name="_Toc72096724"/>
       <w:r>
         <w:rPr>
           <w:lang w:val="fr-FR"/>
@@ -5057,7 +5786,7 @@
         </w:rPr>
         <w:t> »</w:t>
       </w:r>
-      <w:bookmarkEnd w:id="11"/>
+      <w:bookmarkEnd w:id="16"/>
     </w:p>
     <w:p>
       <w:pPr>
@@ -5570,7 +6299,6 @@
           <w:sz w:val="26"/>
           <w:szCs w:val="26"/>
         </w:rPr>
-        <w:lastRenderedPageBreak/>
         <w:t>public</w:t>
       </w:r>
       <w:proofErr w:type="gramEnd"/>
@@ -5900,7 +6628,7 @@
           <w:lang w:val="fr-FR"/>
         </w:rPr>
       </w:pPr>
-      <w:bookmarkStart w:id="12" w:name="_Toc71998431"/>
+      <w:bookmarkStart w:id="17" w:name="_Toc72096725"/>
       <w:r>
         <w:rPr>
           <w:lang w:val="fr-FR"/>
@@ -5933,9 +6661,16 @@
         <w:rPr>
           <w:lang w:val="fr-FR"/>
         </w:rPr>
-        <w:t xml:space="preserve"> Service) : API de gestion de l’authentification.</w:t>
-      </w:r>
-      <w:bookmarkEnd w:id="12"/>
+        <w:t xml:space="preserve"> Service) : API </w:t>
+      </w:r>
+      <w:r>
+        <w:rPr>
+          <w:lang w:val="fr-FR"/>
+        </w:rPr>
+        <w:lastRenderedPageBreak/>
+        <w:t>de gestion de l’authentification.</w:t>
+      </w:r>
+      <w:bookmarkEnd w:id="17"/>
     </w:p>
     <w:p>
       <w:pPr>
@@ -6732,7 +7467,7 @@
           <w:rStyle w:val="Appelnotedebasdep"/>
           <w:lang w:val="fr-FR"/>
         </w:rPr>
-        <w:footnoteReference w:id="5"/>
+        <w:footnoteReference w:id="3"/>
       </w:r>
     </w:p>
     <w:p>
@@ -6743,7 +7478,7 @@
           <w:lang w:val="fr-FR"/>
         </w:rPr>
       </w:pPr>
-      <w:bookmarkStart w:id="13" w:name="_Toc71998432"/>
+      <w:bookmarkStart w:id="18" w:name="_Toc72096726"/>
       <w:proofErr w:type="spellStart"/>
       <w:r>
         <w:rPr>
@@ -6758,7 +7493,7 @@
         </w:rPr>
         <w:t xml:space="preserve"> API pour la gestion de courrier électronique.</w:t>
       </w:r>
-      <w:bookmarkEnd w:id="13"/>
+      <w:bookmarkEnd w:id="18"/>
     </w:p>
     <w:p>
       <w:pPr>
@@ -7096,7 +7831,6 @@
           <w:sz w:val="23"/>
           <w:szCs w:val="23"/>
         </w:rPr>
-        <w:lastRenderedPageBreak/>
         <w:t>import</w:t>
       </w:r>
       <w:proofErr w:type="gramEnd"/>
@@ -8655,6 +9389,7 @@
           <w:sz w:val="23"/>
           <w:szCs w:val="23"/>
         </w:rPr>
+        <w:lastRenderedPageBreak/>
         <w:t xml:space="preserve">      </w:t>
       </w:r>
       <w:r>
@@ -10229,7 +10964,7 @@
           <w:sz w:val="23"/>
           <w:szCs w:val="23"/>
         </w:rPr>
-        <w:footnoteReference w:id="6"/>
+        <w:footnoteReference w:id="4"/>
       </w:r>
     </w:p>
     <w:p>
@@ -10279,7 +11014,7 @@
           <w:lang w:val="fr-FR"/>
         </w:rPr>
       </w:pPr>
-      <w:bookmarkStart w:id="14" w:name="_Toc71998433"/>
+      <w:bookmarkStart w:id="19" w:name="_Toc72096727"/>
       <w:r>
         <w:rPr>
           <w:lang w:val="fr-FR"/>
@@ -10287,7 +11022,7 @@
         <w:lastRenderedPageBreak/>
         <w:t>Procédure de déploiement</w:t>
       </w:r>
-      <w:bookmarkEnd w:id="14"/>
+      <w:bookmarkEnd w:id="19"/>
     </w:p>
     <w:p>
       <w:pPr>
@@ -10296,7 +11031,7 @@
           <w:lang w:val="fr-FR"/>
         </w:rPr>
       </w:pPr>
-      <w:bookmarkStart w:id="15" w:name="_Toc71998434"/>
+      <w:bookmarkStart w:id="20" w:name="_Toc72096728"/>
       <w:r>
         <w:rPr>
           <w:lang w:val="fr-FR"/>
@@ -10310,7 +11045,7 @@
         </w:rPr>
         <w:t>Batches</w:t>
       </w:r>
-      <w:bookmarkEnd w:id="15"/>
+      <w:bookmarkEnd w:id="20"/>
       <w:proofErr w:type="spellEnd"/>
     </w:p>
     <w:p>
@@ -10320,14 +11055,14 @@
           <w:lang w:val="fr-FR"/>
         </w:rPr>
       </w:pPr>
-      <w:bookmarkStart w:id="16" w:name="_Toc71998435"/>
+      <w:bookmarkStart w:id="21" w:name="_Toc72096729"/>
       <w:r>
         <w:rPr>
           <w:lang w:val="fr-FR"/>
         </w:rPr>
         <w:t>Artefacts</w:t>
       </w:r>
-      <w:bookmarkEnd w:id="16"/>
+      <w:bookmarkEnd w:id="21"/>
     </w:p>
     <w:p>
       <w:pPr>
@@ -10566,14 +11301,14 @@
           <w:lang w:val="fr-FR"/>
         </w:rPr>
       </w:pPr>
-      <w:bookmarkStart w:id="17" w:name="_Toc71998436"/>
+      <w:bookmarkStart w:id="22" w:name="_Toc72096730"/>
       <w:r>
         <w:rPr>
           <w:lang w:val="fr-FR"/>
         </w:rPr>
         <w:t>Variables d'environnement</w:t>
       </w:r>
-      <w:bookmarkEnd w:id="17"/>
+      <w:bookmarkEnd w:id="22"/>
     </w:p>
     <w:p>
       <w:pPr>
@@ -10885,14 +11620,14 @@
           <w:lang w:val="fr-FR"/>
         </w:rPr>
       </w:pPr>
-      <w:bookmarkStart w:id="18" w:name="_Toc71998437"/>
+      <w:bookmarkStart w:id="23" w:name="_Toc72096731"/>
       <w:r>
         <w:rPr>
           <w:lang w:val="fr-FR"/>
         </w:rPr>
         <w:t>Configuration</w:t>
       </w:r>
-      <w:bookmarkEnd w:id="18"/>
+      <w:bookmarkEnd w:id="23"/>
     </w:p>
     <w:p>
       <w:pPr>
@@ -11032,7 +11767,7 @@
           <w:lang w:val="fr-FR"/>
         </w:rPr>
       </w:pPr>
-      <w:bookmarkStart w:id="19" w:name="_Toc71998438"/>
+      <w:bookmarkStart w:id="24" w:name="_Toc72096732"/>
       <w:r>
         <w:rPr>
           <w:lang w:val="fr-FR"/>
@@ -11046,7 +11781,7 @@
         </w:rPr>
         <w:t>xxx.yyy</w:t>
       </w:r>
-      <w:bookmarkEnd w:id="19"/>
+      <w:bookmarkEnd w:id="24"/>
       <w:proofErr w:type="spellEnd"/>
     </w:p>
     <w:p>
@@ -11070,7 +11805,7 @@
           <w:lang w:val="fr-FR"/>
         </w:rPr>
       </w:pPr>
-      <w:bookmarkStart w:id="20" w:name="_Toc71998439"/>
+      <w:bookmarkStart w:id="25" w:name="_Toc72096733"/>
       <w:r>
         <w:rPr>
           <w:lang w:val="fr-FR"/>
@@ -11084,7 +11819,7 @@
         </w:rPr>
         <w:t>zzz.ttt</w:t>
       </w:r>
-      <w:bookmarkEnd w:id="20"/>
+      <w:bookmarkEnd w:id="25"/>
       <w:proofErr w:type="spellEnd"/>
     </w:p>
     <w:p>
@@ -11108,14 +11843,14 @@
           <w:lang w:val="fr-FR"/>
         </w:rPr>
       </w:pPr>
-      <w:bookmarkStart w:id="21" w:name="_Toc71998440"/>
+      <w:bookmarkStart w:id="26" w:name="_Toc72096734"/>
       <w:r>
         <w:rPr>
           <w:lang w:val="fr-FR"/>
         </w:rPr>
         <w:t>Fichier ...</w:t>
       </w:r>
-      <w:bookmarkEnd w:id="21"/>
+      <w:bookmarkEnd w:id="26"/>
     </w:p>
     <w:p>
       <w:pPr>
@@ -11132,14 +11867,14 @@
           <w:lang w:val="fr-FR"/>
         </w:rPr>
       </w:pPr>
-      <w:bookmarkStart w:id="22" w:name="_Toc71998441"/>
+      <w:bookmarkStart w:id="27" w:name="_Toc72096735"/>
       <w:r>
         <w:rPr>
           <w:lang w:val="fr-FR"/>
         </w:rPr>
         <w:t>Ressources</w:t>
       </w:r>
-      <w:bookmarkEnd w:id="22"/>
+      <w:bookmarkEnd w:id="27"/>
     </w:p>
     <w:p>
       <w:pPr>
@@ -11162,14 +11897,14 @@
           <w:lang w:val="fr-FR"/>
         </w:rPr>
       </w:pPr>
-      <w:bookmarkStart w:id="23" w:name="_Toc71998442"/>
+      <w:bookmarkStart w:id="28" w:name="_Toc72096736"/>
       <w:r>
         <w:rPr>
           <w:lang w:val="fr-FR"/>
         </w:rPr>
         <w:t>Vérifications</w:t>
       </w:r>
-      <w:bookmarkEnd w:id="23"/>
+      <w:bookmarkEnd w:id="28"/>
     </w:p>
     <w:p>
       <w:pPr>
@@ -11215,7 +11950,7 @@
           <w:lang w:val="fr-FR"/>
         </w:rPr>
       </w:pPr>
-      <w:bookmarkStart w:id="24" w:name="_Toc71998443"/>
+      <w:bookmarkStart w:id="29" w:name="_Toc72096737"/>
       <w:r>
         <w:rPr>
           <w:lang w:val="fr-FR"/>
@@ -11223,7 +11958,7 @@
         <w:lastRenderedPageBreak/>
         <w:t>Déploiement de l'Application Web</w:t>
       </w:r>
-      <w:bookmarkEnd w:id="24"/>
+      <w:bookmarkEnd w:id="29"/>
     </w:p>
     <w:p>
       <w:pPr>
@@ -11232,14 +11967,14 @@
           <w:lang w:val="fr-FR"/>
         </w:rPr>
       </w:pPr>
-      <w:bookmarkStart w:id="25" w:name="_Toc71998444"/>
+      <w:bookmarkStart w:id="30" w:name="_Toc72096738"/>
       <w:r>
         <w:rPr>
           <w:lang w:val="fr-FR"/>
         </w:rPr>
         <w:t>Artefacts</w:t>
       </w:r>
-      <w:bookmarkEnd w:id="25"/>
+      <w:bookmarkEnd w:id="30"/>
     </w:p>
     <w:p>
       <w:pPr>
@@ -11262,14 +11997,14 @@
           <w:lang w:val="fr-FR"/>
         </w:rPr>
       </w:pPr>
-      <w:bookmarkStart w:id="26" w:name="_Toc71998445"/>
+      <w:bookmarkStart w:id="31" w:name="_Toc72096739"/>
       <w:r>
         <w:rPr>
           <w:lang w:val="fr-FR"/>
         </w:rPr>
         <w:t>Environnement de l’application web</w:t>
       </w:r>
-      <w:bookmarkEnd w:id="26"/>
+      <w:bookmarkEnd w:id="31"/>
     </w:p>
     <w:p>
       <w:pPr>
@@ -11278,14 +12013,14 @@
           <w:lang w:val="fr-FR"/>
         </w:rPr>
       </w:pPr>
-      <w:bookmarkStart w:id="27" w:name="_Toc71998446"/>
+      <w:bookmarkStart w:id="32" w:name="_Toc72096740"/>
       <w:r>
         <w:rPr>
           <w:lang w:val="fr-FR"/>
         </w:rPr>
         <w:t>Variables d’environnement</w:t>
       </w:r>
-      <w:bookmarkEnd w:id="27"/>
+      <w:bookmarkEnd w:id="32"/>
     </w:p>
     <w:p>
       <w:pPr>
@@ -11404,14 +12139,14 @@
           <w:lang w:val="fr-FR"/>
         </w:rPr>
       </w:pPr>
-      <w:bookmarkStart w:id="28" w:name="_Toc71998447"/>
+      <w:bookmarkStart w:id="33" w:name="_Toc72096741"/>
       <w:r>
         <w:rPr>
           <w:lang w:val="fr-FR"/>
         </w:rPr>
         <w:t>Répertoire de configuration applicatif</w:t>
       </w:r>
-      <w:bookmarkEnd w:id="28"/>
+      <w:bookmarkEnd w:id="33"/>
     </w:p>
     <w:p>
       <w:pPr>
@@ -11516,7 +12251,7 @@
           <w:lang w:val="fr-FR"/>
         </w:rPr>
       </w:pPr>
-      <w:bookmarkStart w:id="29" w:name="_Toc71998448"/>
+      <w:bookmarkStart w:id="34" w:name="_Toc72096742"/>
       <w:r>
         <w:rPr>
           <w:lang w:val="fr-FR"/>
@@ -11530,7 +12265,7 @@
         </w:rPr>
         <w:t>xxx.yyy</w:t>
       </w:r>
-      <w:bookmarkEnd w:id="29"/>
+      <w:bookmarkEnd w:id="34"/>
       <w:proofErr w:type="spellEnd"/>
     </w:p>
     <w:p>
@@ -11554,7 +12289,7 @@
           <w:lang w:val="fr-FR"/>
         </w:rPr>
       </w:pPr>
-      <w:bookmarkStart w:id="30" w:name="_Toc71998449"/>
+      <w:bookmarkStart w:id="35" w:name="_Toc72096743"/>
       <w:proofErr w:type="spellStart"/>
       <w:r>
         <w:rPr>
@@ -11562,7 +12297,7 @@
         </w:rPr>
         <w:t>DataSources</w:t>
       </w:r>
-      <w:bookmarkEnd w:id="30"/>
+      <w:bookmarkEnd w:id="35"/>
       <w:proofErr w:type="spellEnd"/>
     </w:p>
     <w:p>
@@ -11715,14 +12450,14 @@
           <w:lang w:val="fr-FR"/>
         </w:rPr>
       </w:pPr>
-      <w:bookmarkStart w:id="31" w:name="_Toc71998450"/>
+      <w:bookmarkStart w:id="36" w:name="_Toc72096744"/>
       <w:r>
         <w:rPr>
           <w:lang w:val="fr-FR"/>
         </w:rPr>
         <w:t>Ressources</w:t>
       </w:r>
-      <w:bookmarkEnd w:id="31"/>
+      <w:bookmarkEnd w:id="36"/>
     </w:p>
     <w:p>
       <w:pPr>
@@ -11745,14 +12480,14 @@
           <w:lang w:val="fr-FR"/>
         </w:rPr>
       </w:pPr>
-      <w:bookmarkStart w:id="32" w:name="_Toc71998451"/>
+      <w:bookmarkStart w:id="37" w:name="_Toc72096745"/>
       <w:r>
         <w:rPr>
           <w:lang w:val="fr-FR"/>
         </w:rPr>
         <w:t>Vérifications</w:t>
       </w:r>
-      <w:bookmarkEnd w:id="32"/>
+      <w:bookmarkEnd w:id="37"/>
     </w:p>
     <w:p>
       <w:pPr>
@@ -11783,7 +12518,7 @@
           <w:lang w:val="fr-FR"/>
         </w:rPr>
       </w:pPr>
-      <w:bookmarkStart w:id="33" w:name="_Toc71998452"/>
+      <w:bookmarkStart w:id="38" w:name="_Toc72096746"/>
       <w:r>
         <w:rPr>
           <w:lang w:val="fr-FR"/>
@@ -11791,7 +12526,7 @@
         <w:lastRenderedPageBreak/>
         <w:t>Procédure de démarrage / arrêt</w:t>
       </w:r>
-      <w:bookmarkEnd w:id="33"/>
+      <w:bookmarkEnd w:id="38"/>
     </w:p>
     <w:p>
       <w:pPr>
@@ -11800,14 +12535,14 @@
           <w:lang w:val="fr-FR"/>
         </w:rPr>
       </w:pPr>
-      <w:bookmarkStart w:id="34" w:name="_Toc71998453"/>
+      <w:bookmarkStart w:id="39" w:name="_Toc72096747"/>
       <w:r>
         <w:rPr>
           <w:lang w:val="fr-FR"/>
         </w:rPr>
         <w:t>Base de données</w:t>
       </w:r>
-      <w:bookmarkEnd w:id="34"/>
+      <w:bookmarkEnd w:id="39"/>
     </w:p>
     <w:p>
       <w:pPr>
@@ -11824,7 +12559,7 @@
           <w:lang w:val="fr-FR"/>
         </w:rPr>
       </w:pPr>
-      <w:bookmarkStart w:id="35" w:name="_Toc71998454"/>
+      <w:bookmarkStart w:id="40" w:name="_Toc72096748"/>
       <w:proofErr w:type="spellStart"/>
       <w:r>
         <w:rPr>
@@ -11832,7 +12567,7 @@
         </w:rPr>
         <w:t>Batches</w:t>
       </w:r>
-      <w:bookmarkEnd w:id="35"/>
+      <w:bookmarkEnd w:id="40"/>
       <w:proofErr w:type="spellEnd"/>
     </w:p>
     <w:p>
@@ -11850,14 +12585,14 @@
           <w:lang w:val="fr-FR"/>
         </w:rPr>
       </w:pPr>
-      <w:bookmarkStart w:id="36" w:name="_Toc71998455"/>
+      <w:bookmarkStart w:id="41" w:name="_Toc72096749"/>
       <w:r>
         <w:rPr>
           <w:lang w:val="fr-FR"/>
         </w:rPr>
         <w:t>Application web</w:t>
       </w:r>
-      <w:bookmarkEnd w:id="36"/>
+      <w:bookmarkEnd w:id="41"/>
     </w:p>
     <w:p>
       <w:pPr>
@@ -11866,7 +12601,7 @@
           <w:lang w:val="fr-FR"/>
         </w:rPr>
       </w:pPr>
-      <w:bookmarkStart w:id="37" w:name="_Toc71998456"/>
+      <w:bookmarkStart w:id="42" w:name="_Toc72096750"/>
       <w:r>
         <w:rPr>
           <w:lang w:val="fr-FR"/>
@@ -11874,7 +12609,7 @@
         <w:lastRenderedPageBreak/>
         <w:t>Procédure de mise à jour</w:t>
       </w:r>
-      <w:bookmarkEnd w:id="37"/>
+      <w:bookmarkEnd w:id="42"/>
     </w:p>
     <w:p>
       <w:pPr>
@@ -11883,14 +12618,14 @@
           <w:lang w:val="fr-FR"/>
         </w:rPr>
       </w:pPr>
-      <w:bookmarkStart w:id="38" w:name="_Toc71998457"/>
+      <w:bookmarkStart w:id="43" w:name="_Toc72096751"/>
       <w:r>
         <w:rPr>
           <w:lang w:val="fr-FR"/>
         </w:rPr>
         <w:t>Base de données</w:t>
       </w:r>
-      <w:bookmarkEnd w:id="38"/>
+      <w:bookmarkEnd w:id="43"/>
     </w:p>
     <w:p>
       <w:pPr>
@@ -11907,7 +12642,7 @@
           <w:lang w:val="fr-FR"/>
         </w:rPr>
       </w:pPr>
-      <w:bookmarkStart w:id="39" w:name="_Toc71998458"/>
+      <w:bookmarkStart w:id="44" w:name="_Toc72096752"/>
       <w:proofErr w:type="spellStart"/>
       <w:r>
         <w:rPr>
@@ -11915,7 +12650,7 @@
         </w:rPr>
         <w:t>Batches</w:t>
       </w:r>
-      <w:bookmarkEnd w:id="39"/>
+      <w:bookmarkEnd w:id="44"/>
       <w:proofErr w:type="spellEnd"/>
     </w:p>
     <w:p>
@@ -11933,14 +12668,14 @@
           <w:lang w:val="fr-FR"/>
         </w:rPr>
       </w:pPr>
-      <w:bookmarkStart w:id="40" w:name="_Toc71998459"/>
+      <w:bookmarkStart w:id="45" w:name="_Toc72096753"/>
       <w:r>
         <w:rPr>
           <w:lang w:val="fr-FR"/>
         </w:rPr>
         <w:t>Application web</w:t>
       </w:r>
-      <w:bookmarkEnd w:id="40"/>
+      <w:bookmarkEnd w:id="45"/>
     </w:p>
     <w:p>
       <w:pPr>
@@ -11949,7 +12684,7 @@
           <w:lang w:val="fr-FR"/>
         </w:rPr>
       </w:pPr>
-      <w:bookmarkStart w:id="41" w:name="_Toc71998460"/>
+      <w:bookmarkStart w:id="46" w:name="_Toc72096754"/>
       <w:r>
         <w:rPr>
           <w:lang w:val="fr-FR"/>
@@ -11957,7 +12692,7 @@
         <w:lastRenderedPageBreak/>
         <w:t>Supervision/Monitoring</w:t>
       </w:r>
-      <w:bookmarkEnd w:id="41"/>
+      <w:bookmarkEnd w:id="46"/>
     </w:p>
     <w:p>
       <w:pPr>
@@ -11966,14 +12701,14 @@
           <w:lang w:val="fr-FR"/>
         </w:rPr>
       </w:pPr>
-      <w:bookmarkStart w:id="42" w:name="_Toc71998461"/>
+      <w:bookmarkStart w:id="47" w:name="_Toc72096755"/>
       <w:r>
         <w:rPr>
           <w:lang w:val="fr-FR"/>
         </w:rPr>
         <w:t>Supervision de l’application web</w:t>
       </w:r>
-      <w:bookmarkEnd w:id="42"/>
+      <w:bookmarkEnd w:id="47"/>
     </w:p>
     <w:p>
       <w:pPr>
@@ -12004,7 +12739,7 @@
           <w:lang w:val="fr-FR"/>
         </w:rPr>
       </w:pPr>
-      <w:bookmarkStart w:id="43" w:name="_Toc71998462"/>
+      <w:bookmarkStart w:id="48" w:name="_Toc72096756"/>
       <w:r>
         <w:rPr>
           <w:lang w:val="fr-FR"/>
@@ -12012,7 +12747,7 @@
         <w:lastRenderedPageBreak/>
         <w:t>Procédure de sauvegarde et restauration</w:t>
       </w:r>
-      <w:bookmarkEnd w:id="43"/>
+      <w:bookmarkEnd w:id="48"/>
     </w:p>
     <w:p>
       <w:pPr>
@@ -12029,7 +12764,7 @@
           <w:lang w:val="fr-FR"/>
         </w:rPr>
       </w:pPr>
-      <w:bookmarkStart w:id="44" w:name="_Toc71998463"/>
+      <w:bookmarkStart w:id="49" w:name="_Toc72096757"/>
       <w:r>
         <w:rPr>
           <w:lang w:val="fr-FR"/>
@@ -12037,7 +12772,7 @@
         <w:lastRenderedPageBreak/>
         <w:t>Glossaire</w:t>
       </w:r>
-      <w:bookmarkEnd w:id="44"/>
+      <w:bookmarkEnd w:id="49"/>
     </w:p>
     <w:tbl>
       <w:tblPr>
@@ -12154,8 +12889,8 @@
       </w:pPr>
     </w:p>
     <w:sectPr>
-      <w:headerReference w:type="default" r:id="rId9"/>
-      <w:footerReference w:type="default" r:id="rId10"/>
+      <w:headerReference w:type="default" r:id="rId8"/>
+      <w:footerReference w:type="default" r:id="rId9"/>
       <w:pgSz w:w="11906" w:h="16838"/>
       <w:pgMar w:top="2180" w:right="1134" w:bottom="1990" w:left="1134" w:header="1134" w:footer="1134" w:gutter="0"/>
       <w:cols w:space="720"/>
@@ -12374,63 +13109,9 @@
         <w:footnoteRef/>
       </w:r>
       <w:r>
-        <w:t xml:space="preserve"> </w:t>
+        <w:t xml:space="preserve"> Source : </w:t>
       </w:r>
       <w:hyperlink r:id="rId1" w:history="1">
-        <w:r>
-          <w:rPr>
-            <w:rStyle w:val="Lienhypertexte"/>
-          </w:rPr>
-          <w:t>https://www.heroku.com</w:t>
-        </w:r>
-      </w:hyperlink>
-      <w:r>
-        <w:t xml:space="preserve"> </w:t>
-      </w:r>
-    </w:p>
-  </w:footnote>
-  <w:footnote w:id="2">
-    <w:p>
-      <w:pPr>
-        <w:pStyle w:val="Notedebasdepage"/>
-      </w:pPr>
-      <w:r>
-        <w:rPr>
-          <w:rStyle w:val="Appelnotedebasdep"/>
-        </w:rPr>
-        <w:footnoteRef/>
-      </w:r>
-      <w:r>
-        <w:t xml:space="preserve"> Source : </w:t>
-      </w:r>
-      <w:hyperlink r:id="rId2" w:history="1">
-        <w:r>
-          <w:rPr>
-            <w:rStyle w:val="Lienhypertexte"/>
-          </w:rPr>
-          <w:t>https://atomrace.com/deployer-votre-app-angularjs-sur-heroku/</w:t>
-        </w:r>
-      </w:hyperlink>
-      <w:r>
-        <w:t xml:space="preserve"> </w:t>
-      </w:r>
-    </w:p>
-  </w:footnote>
-  <w:footnote w:id="3">
-    <w:p>
-      <w:pPr>
-        <w:pStyle w:val="Notedebasdepage"/>
-      </w:pPr>
-      <w:r>
-        <w:rPr>
-          <w:rStyle w:val="Appelnotedebasdep"/>
-        </w:rPr>
-        <w:footnoteRef/>
-      </w:r>
-      <w:r>
-        <w:t xml:space="preserve"> Source : </w:t>
-      </w:r>
-      <w:hyperlink r:id="rId3" w:history="1">
         <w:r>
           <w:rPr>
             <w:rStyle w:val="Lienhypertexte"/>
@@ -12443,7 +13124,7 @@
       </w:r>
     </w:p>
   </w:footnote>
-  <w:footnote w:id="4">
+  <w:footnote w:id="2">
     <w:p>
       <w:pPr>
         <w:pStyle w:val="Notedebasdepage"/>
@@ -12457,7 +13138,7 @@
       <w:r>
         <w:t xml:space="preserve"> Source : </w:t>
       </w:r>
-      <w:hyperlink r:id="rId4" w:anchor="1518520975385-9f96526b-74cf" w:history="1">
+      <w:hyperlink r:id="rId2" w:anchor="1518520975385-9f96526b-74cf" w:history="1">
         <w:r>
           <w:rPr>
             <w:rStyle w:val="Lienhypertexte"/>
@@ -12470,7 +13151,7 @@
       </w:r>
     </w:p>
   </w:footnote>
-  <w:footnote w:id="5">
+  <w:footnote w:id="3">
     <w:p>
       <w:pPr>
         <w:pStyle w:val="Notedebasdepage"/>
@@ -12484,7 +13165,7 @@
       <w:r>
         <w:t xml:space="preserve"> Source : </w:t>
       </w:r>
-      <w:hyperlink r:id="rId5" w:history="1">
+      <w:hyperlink r:id="rId3" w:history="1">
         <w:r>
           <w:rPr>
             <w:rStyle w:val="Lienhypertexte"/>
@@ -12497,7 +13178,7 @@
       </w:r>
     </w:p>
   </w:footnote>
-  <w:footnote w:id="6">
+  <w:footnote w:id="4">
     <w:p>
       <w:pPr>
         <w:pStyle w:val="Notedebasdepage"/>
@@ -12511,7 +13192,7 @@
       <w:r>
         <w:t xml:space="preserve"> Source : </w:t>
       </w:r>
-      <w:hyperlink r:id="rId6" w:history="1">
+      <w:hyperlink r:id="rId4" w:history="1">
         <w:r>
           <w:rPr>
             <w:rStyle w:val="Lienhypertexte"/>
@@ -14490,6 +15171,21 @@
   </w:num>
   <w:num w:numId="14">
     <w:abstractNumId w:val="3"/>
+  </w:num>
+  <w:num w:numId="15">
+    <w:abstractNumId w:val="0"/>
+  </w:num>
+  <w:num w:numId="16">
+    <w:abstractNumId w:val="0"/>
+  </w:num>
+  <w:num w:numId="17">
+    <w:abstractNumId w:val="0"/>
+  </w:num>
+  <w:num w:numId="18">
+    <w:abstractNumId w:val="0"/>
+  </w:num>
+  <w:num w:numId="19">
+    <w:abstractNumId w:val="0"/>
   </w:num>
   <w:numIdMacAtCleanup w:val="5"/>
 </w:numbering>

</xml_diff>